<commit_message>
doc reserva de salas con imagen diagrama
</commit_message>
<xml_diff>
--- a/recursospresentacion/Proyecto Reserva de Salas.docx
+++ b/recursospresentacion/Proyecto Reserva de Salas.docx
@@ -556,12 +556,18 @@
     <w:p>
       <w:pPr>
         <w:pStyle w:val="Heading1"/>
+        <w:numPr>
+          <w:ilvl w:val="0"/>
+          <w:numId w:val="1"/>
+        </w:numPr>
         <w:jc w:val="left"/>
-      </w:pPr>
-      <w:r>
-        <w:rPr/>
-        <w:t>1.</w:t>
-      </w:r>
+        <w:rPr>
+          <w:rFonts w:ascii="Calibri Light" w:hAnsi="Calibri Light" w:eastAsia="Calibri Light" w:cs="Calibri Light" w:asciiTheme="majorAscii" w:hAnsiTheme="majorAscii" w:eastAsiaTheme="majorAscii" w:cstheme="majorAscii"/>
+          <w:color w:val="2F5496" w:themeColor="accent1" w:themeTint="FF" w:themeShade="BF"/>
+          <w:sz w:val="32"/>
+          <w:szCs w:val="32"/>
+        </w:rPr>
+      </w:pPr>
       <w:r>
         <w:rPr/>
         <w:t>Instalación del Entorno</w:t>
@@ -578,7 +584,15 @@
       </w:pPr>
       <w:r>
         <w:rPr/>
+        <w:t xml:space="preserve">      </w:t>
+      </w:r>
+      <w:r>
+        <w:rPr/>
         <w:t xml:space="preserve">1.1 </w:t>
+      </w:r>
+      <w:r>
+        <w:rPr/>
+        <w:t xml:space="preserve"> </w:t>
       </w:r>
       <w:r>
         <w:rPr/>
@@ -632,10 +646,10 @@
             </w:pPr>
             <w:r>
               <w:drawing>
-                <wp:inline wp14:editId="2EC4868D" wp14:anchorId="033622EF">
+                <wp:inline wp14:editId="79484B59" wp14:anchorId="033622EF">
                   <wp:extent cx="2771775" cy="2085975"/>
                   <wp:effectExtent l="0" t="0" r="0" b="0"/>
-                  <wp:docPr id="658648437" name="" title=""/>
+                  <wp:docPr id="1288393894" name="" title=""/>
                   <wp:cNvGraphicFramePr>
                     <a:graphicFrameLocks noChangeAspect="1"/>
                   </wp:cNvGraphicFramePr>
@@ -647,7 +661,7 @@
                           <pic:cNvPicPr/>
                         </pic:nvPicPr>
                         <pic:blipFill>
-                          <a:blip r:embed="Rea782a72e58e4bde">
+                          <a:blip r:embed="R724f7b2dae774fe4">
                             <a:extLst>
                               <a:ext xmlns:a="http://schemas.openxmlformats.org/drawingml/2006/main" uri="{28A0092B-C50C-407E-A947-70E740481C1C}">
                                 <a14:useLocalDpi val="0"/>
@@ -713,10 +727,10 @@
             </w:pPr>
             <w:r>
               <w:drawing>
-                <wp:inline wp14:editId="2BC5F5CF" wp14:anchorId="1655A139">
+                <wp:inline wp14:editId="1CD189D6" wp14:anchorId="1655A139">
                   <wp:extent cx="2771775" cy="1933575"/>
                   <wp:effectExtent l="0" t="0" r="0" b="0"/>
-                  <wp:docPr id="1607536390" name="" title=""/>
+                  <wp:docPr id="1178692836" name="" title=""/>
                   <wp:cNvGraphicFramePr>
                     <a:graphicFrameLocks noChangeAspect="1"/>
                   </wp:cNvGraphicFramePr>
@@ -728,7 +742,7 @@
                           <pic:cNvPicPr/>
                         </pic:nvPicPr>
                         <pic:blipFill>
-                          <a:blip r:embed="R46ddae3bfe5b438b">
+                          <a:blip r:embed="Re82b728e2b6d4753">
                             <a:extLst>
                               <a:ext xmlns:a="http://schemas.openxmlformats.org/drawingml/2006/main" uri="{28A0092B-C50C-407E-A947-70E740481C1C}">
                                 <a14:useLocalDpi val="0"/>
@@ -764,6 +778,165 @@
         <w:jc w:val="center"/>
       </w:pPr>
     </w:p>
+    <w:p>
+      <w:pPr>
+        <w:pStyle w:val="Normal"/>
+        <w:jc w:val="center"/>
+      </w:pPr>
+    </w:p>
+    <w:p>
+      <w:pPr>
+        <w:pStyle w:val="Normal"/>
+        <w:jc w:val="center"/>
+      </w:pPr>
+    </w:p>
+    <w:p>
+      <w:pPr>
+        <w:pStyle w:val="Normal"/>
+        <w:jc w:val="center"/>
+      </w:pPr>
+    </w:p>
+    <w:p>
+      <w:pPr>
+        <w:pStyle w:val="Normal"/>
+        <w:jc w:val="center"/>
+      </w:pPr>
+    </w:p>
+    <w:p>
+      <w:pPr>
+        <w:pStyle w:val="Normal"/>
+        <w:jc w:val="center"/>
+      </w:pPr>
+    </w:p>
+    <w:p>
+      <w:pPr>
+        <w:pStyle w:val="Normal"/>
+        <w:jc w:val="center"/>
+      </w:pPr>
+    </w:p>
+    <w:p>
+      <w:pPr>
+        <w:pStyle w:val="Normal"/>
+        <w:jc w:val="center"/>
+      </w:pPr>
+    </w:p>
+    <w:p>
+      <w:pPr>
+        <w:pStyle w:val="Normal"/>
+        <w:jc w:val="center"/>
+      </w:pPr>
+    </w:p>
+    <w:p>
+      <w:pPr>
+        <w:pStyle w:val="Heading1"/>
+      </w:pPr>
+      <w:r>
+        <w:rPr/>
+        <w:t>2. Diagrama de tablas</w:t>
+      </w:r>
+    </w:p>
+    <w:p>
+      <w:pPr>
+        <w:pStyle w:val="Normal"/>
+      </w:pPr>
+    </w:p>
+    <w:p>
+      <w:pPr>
+        <w:pStyle w:val="Heading2"/>
+      </w:pPr>
+      <w:r>
+        <w:rPr/>
+        <w:t>2.1 Imagen diagrama de tablas</w:t>
+      </w:r>
+    </w:p>
+    <w:p>
+      <w:pPr>
+        <w:pStyle w:val="Normal"/>
+      </w:pPr>
+    </w:p>
+    <w:tbl>
+      <w:tblPr>
+        <w:tblStyle w:val="TableGrid"/>
+        <w:tblW w:w="0" w:type="auto"/>
+        <w:tblLayout w:type="fixed"/>
+        <w:tblLook w:val="06A0" w:firstRow="1" w:lastRow="0" w:firstColumn="1" w:lastColumn="0" w:noHBand="1" w:noVBand="1"/>
+      </w:tblPr>
+      <w:tblGrid>
+        <w:gridCol w:w="4513"/>
+        <w:gridCol w:w="4513"/>
+      </w:tblGrid>
+      <w:tr>
+        <w:tc>
+          <w:tcPr>
+            <w:tcW w:w="4513" w:type="dxa"/>
+            <w:tcMar/>
+          </w:tcPr>
+          <w:p>
+            <w:pPr>
+              <w:pStyle w:val="Normal"/>
+            </w:pPr>
+            <w:r>
+              <w:rPr/>
+              <w:t>Diagrama de tablas</w:t>
+            </w:r>
+          </w:p>
+        </w:tc>
+        <w:tc>
+          <w:tcPr>
+            <w:tcW w:w="4513" w:type="dxa"/>
+            <w:tcMar/>
+          </w:tcPr>
+          <w:p>
+            <w:pPr>
+              <w:pStyle w:val="Normal"/>
+            </w:pPr>
+            <w:r>
+              <w:drawing>
+                <wp:inline wp14:editId="76BFF2A9" wp14:anchorId="2092AB2A">
+                  <wp:extent cx="2771775" cy="1781175"/>
+                  <wp:effectExtent l="0" t="0" r="0" b="0"/>
+                  <wp:docPr id="695775741" name="" title=""/>
+                  <wp:cNvGraphicFramePr>
+                    <a:graphicFrameLocks noChangeAspect="1"/>
+                  </wp:cNvGraphicFramePr>
+                  <a:graphic>
+                    <a:graphicData uri="http://schemas.openxmlformats.org/drawingml/2006/picture">
+                      <pic:pic>
+                        <pic:nvPicPr>
+                          <pic:cNvPr id="0" name=""/>
+                          <pic:cNvPicPr/>
+                        </pic:nvPicPr>
+                        <pic:blipFill>
+                          <a:blip r:embed="Rbe84017b14514cc8">
+                            <a:extLst>
+                              <a:ext xmlns:a="http://schemas.openxmlformats.org/drawingml/2006/main" uri="{28A0092B-C50C-407E-A947-70E740481C1C}">
+                                <a14:useLocalDpi val="0"/>
+                              </a:ext>
+                            </a:extLst>
+                          </a:blip>
+                          <a:stretch>
+                            <a:fillRect/>
+                          </a:stretch>
+                        </pic:blipFill>
+                        <pic:spPr>
+                          <a:xfrm>
+                            <a:off x="0" y="0"/>
+                            <a:ext cx="2771775" cy="1781175"/>
+                          </a:xfrm>
+                          <a:prstGeom prst="rect">
+                            <a:avLst/>
+                          </a:prstGeom>
+                        </pic:spPr>
+                      </pic:pic>
+                    </a:graphicData>
+                  </a:graphic>
+                </wp:inline>
+              </w:drawing>
+            </w:r>
+          </w:p>
+        </w:tc>
+      </w:tr>
+    </w:tbl>
     <w:p>
       <w:pPr>
         <w:pStyle w:val="Normal"/>
@@ -830,9 +1003,23 @@
         </w:tcPr>
         <w:p>
           <w:pPr>
-            <w:pStyle w:val="Heading3"/>
+            <w:pStyle w:val="Header"/>
             <w:bidi w:val="0"/>
+            <w:ind w:left="-115"/>
+            <w:jc w:val="left"/>
           </w:pPr>
+          <w:r>
+            <w:fldChar w:fldCharType="begin"/>
+          </w:r>
+          <w:r>
+            <w:instrText xml:space="preserve">PAGE</w:instrText>
+          </w:r>
+          <w:r>
+            <w:fldChar w:fldCharType="separate"/>
+          </w:r>
+          <w:r>
+            <w:fldChar w:fldCharType="end"/>
+          </w:r>
         </w:p>
       </w:tc>
       <w:tc>
@@ -896,10 +1083,7 @@
         </w:tcPr>
         <w:p>
           <w:pPr>
-            <w:pStyle w:val="Header"/>
-            <w:bidi w:val="0"/>
-            <w:ind w:left="-115"/>
-            <w:jc w:val="left"/>
+            <w:pStyle w:val="Heading3"/>
           </w:pPr>
         </w:p>
       </w:tc>
@@ -943,6 +1127,41 @@
 
 <file path=word/header.xml><?xml version="1.0" encoding="utf-8"?>
 <w:hdr xmlns:w14="http://schemas.microsoft.com/office/word/2010/wordml" xmlns:w="http://schemas.openxmlformats.org/wordprocessingml/2006/main">
+  <w:p>
+    <w:pPr>
+      <w:pStyle w:val="Header"/>
+      <w:jc w:val="left"/>
+    </w:pPr>
+    <w:r>
+      <w:fldChar w:fldCharType="begin"/>
+    </w:r>
+    <w:r>
+      <w:instrText xml:space="preserve">PAGE</w:instrText>
+    </w:r>
+    <w:r>
+      <w:fldChar w:fldCharType="separate"/>
+    </w:r>
+    <w:r>
+      <w:fldChar w:fldCharType="end"/>
+    </w:r>
+    <w:r>
+      <w:rPr/>
+      <w:t xml:space="preserve"> de </w:t>
+    </w:r>
+    <w:r>
+      <w:fldChar w:fldCharType="begin"/>
+    </w:r>
+    <w:r>
+      <w:instrText xml:space="preserve">NUMPAGES</w:instrText>
+    </w:r>
+    <w:r>
+      <w:fldChar w:fldCharType="separate"/>
+    </w:r>
+    <w:r>
+      <w:fldChar w:fldCharType="end"/>
+    </w:r>
+  </w:p>
+  <w:p/>
   <w:tbl>
     <w:tblPr>
       <w:tblStyle w:val="TableNormal"/>
@@ -1087,6 +1306,98 @@
     </w:pPr>
   </w:p>
 </w:hdr>
+</file>
+
+<file path=word/numbering.xml><?xml version="1.0" encoding="utf-8"?>
+<w:numbering xmlns:w="http://schemas.openxmlformats.org/wordprocessingml/2006/main">
+  <w:abstractNum xmlns:w="http://schemas.openxmlformats.org/wordprocessingml/2006/main" w:abstractNumId="1">
+    <w:multiLevelType xmlns:w="http://schemas.openxmlformats.org/wordprocessingml/2006/main" w:val="hybridMultilevel"/>
+    <w:lvl xmlns:w="http://schemas.openxmlformats.org/wordprocessingml/2006/main" w:ilvl="0">
+      <w:start w:val="1"/>
+      <w:numFmt w:val="decimal"/>
+      <w:lvlText w:val="%1."/>
+      <w:lvlJc w:val="left"/>
+      <w:pPr>
+        <w:ind w:left="720" w:hanging="360"/>
+      </w:pPr>
+    </w:lvl>
+    <w:lvl xmlns:w="http://schemas.openxmlformats.org/wordprocessingml/2006/main" w:ilvl="1">
+      <w:start w:val="1"/>
+      <w:numFmt w:val="lowerLetter"/>
+      <w:lvlText w:val="%2."/>
+      <w:lvlJc w:val="left"/>
+      <w:pPr>
+        <w:ind w:left="1440" w:hanging="360"/>
+      </w:pPr>
+    </w:lvl>
+    <w:lvl xmlns:w="http://schemas.openxmlformats.org/wordprocessingml/2006/main" w:ilvl="2">
+      <w:start w:val="1"/>
+      <w:numFmt w:val="lowerRoman"/>
+      <w:lvlText w:val="%3."/>
+      <w:lvlJc w:val="right"/>
+      <w:pPr>
+        <w:ind w:left="2160" w:hanging="180"/>
+      </w:pPr>
+    </w:lvl>
+    <w:lvl xmlns:w="http://schemas.openxmlformats.org/wordprocessingml/2006/main" w:ilvl="3">
+      <w:start w:val="1"/>
+      <w:numFmt w:val="decimal"/>
+      <w:lvlText w:val="%4."/>
+      <w:lvlJc w:val="left"/>
+      <w:pPr>
+        <w:ind w:left="2880" w:hanging="360"/>
+      </w:pPr>
+    </w:lvl>
+    <w:lvl xmlns:w="http://schemas.openxmlformats.org/wordprocessingml/2006/main" w:ilvl="4">
+      <w:start w:val="1"/>
+      <w:numFmt w:val="lowerLetter"/>
+      <w:lvlText w:val="%5."/>
+      <w:lvlJc w:val="left"/>
+      <w:pPr>
+        <w:ind w:left="3600" w:hanging="360"/>
+      </w:pPr>
+    </w:lvl>
+    <w:lvl xmlns:w="http://schemas.openxmlformats.org/wordprocessingml/2006/main" w:ilvl="5">
+      <w:start w:val="1"/>
+      <w:numFmt w:val="lowerRoman"/>
+      <w:lvlText w:val="%6."/>
+      <w:lvlJc w:val="right"/>
+      <w:pPr>
+        <w:ind w:left="4320" w:hanging="180"/>
+      </w:pPr>
+    </w:lvl>
+    <w:lvl xmlns:w="http://schemas.openxmlformats.org/wordprocessingml/2006/main" w:ilvl="6">
+      <w:start w:val="1"/>
+      <w:numFmt w:val="decimal"/>
+      <w:lvlText w:val="%7."/>
+      <w:lvlJc w:val="left"/>
+      <w:pPr>
+        <w:ind w:left="5040" w:hanging="360"/>
+      </w:pPr>
+    </w:lvl>
+    <w:lvl xmlns:w="http://schemas.openxmlformats.org/wordprocessingml/2006/main" w:ilvl="7">
+      <w:start w:val="1"/>
+      <w:numFmt w:val="lowerLetter"/>
+      <w:lvlText w:val="%8."/>
+      <w:lvlJc w:val="left"/>
+      <w:pPr>
+        <w:ind w:left="5760" w:hanging="360"/>
+      </w:pPr>
+    </w:lvl>
+    <w:lvl xmlns:w="http://schemas.openxmlformats.org/wordprocessingml/2006/main" w:ilvl="8">
+      <w:start w:val="1"/>
+      <w:numFmt w:val="lowerRoman"/>
+      <w:lvlText w:val="%9."/>
+      <w:lvlJc w:val="right"/>
+      <w:pPr>
+        <w:ind w:left="6480" w:hanging="180"/>
+      </w:pPr>
+    </w:lvl>
+  </w:abstractNum>
+  <w:num w:numId="1">
+    <w:abstractNumId w:val="1"/>
+  </w:num>
+</w:numbering>
 </file>
 
 <file path=word/styles.xml><?xml version="1.0" encoding="utf-8"?>

</xml_diff>

<commit_message>
modficacion diagrama de tablas y word
</commit_message>
<xml_diff>
--- a/recursospresentacion/Proyecto Reserva de Salas.docx
+++ b/recursospresentacion/Proyecto Reserva de Salas.docx
@@ -646,10 +646,10 @@
             </w:pPr>
             <w:r>
               <w:drawing>
-                <wp:inline wp14:editId="79484B59" wp14:anchorId="033622EF">
+                <wp:inline wp14:editId="6C571F80" wp14:anchorId="033622EF">
                   <wp:extent cx="2771775" cy="2085975"/>
                   <wp:effectExtent l="0" t="0" r="0" b="0"/>
-                  <wp:docPr id="1288393894" name="" title=""/>
+                  <wp:docPr id="2092316802" name="" title=""/>
                   <wp:cNvGraphicFramePr>
                     <a:graphicFrameLocks noChangeAspect="1"/>
                   </wp:cNvGraphicFramePr>
@@ -661,7 +661,7 @@
                           <pic:cNvPicPr/>
                         </pic:nvPicPr>
                         <pic:blipFill>
-                          <a:blip r:embed="R724f7b2dae774fe4">
+                          <a:blip r:embed="Ra57556b692d74089">
                             <a:extLst>
                               <a:ext xmlns:a="http://schemas.openxmlformats.org/drawingml/2006/main" uri="{28A0092B-C50C-407E-A947-70E740481C1C}">
                                 <a14:useLocalDpi val="0"/>
@@ -727,10 +727,10 @@
             </w:pPr>
             <w:r>
               <w:drawing>
-                <wp:inline wp14:editId="1CD189D6" wp14:anchorId="1655A139">
+                <wp:inline wp14:editId="681883D3" wp14:anchorId="1655A139">
                   <wp:extent cx="2771775" cy="1933575"/>
                   <wp:effectExtent l="0" t="0" r="0" b="0"/>
-                  <wp:docPr id="1178692836" name="" title=""/>
+                  <wp:docPr id="1352163485" name="" title=""/>
                   <wp:cNvGraphicFramePr>
                     <a:graphicFrameLocks noChangeAspect="1"/>
                   </wp:cNvGraphicFramePr>
@@ -742,7 +742,7 @@
                           <pic:cNvPicPr/>
                         </pic:nvPicPr>
                         <pic:blipFill>
-                          <a:blip r:embed="Re82b728e2b6d4753">
+                          <a:blip r:embed="R3f2c10cae52240b0">
                             <a:extLst>
                               <a:ext xmlns:a="http://schemas.openxmlformats.org/drawingml/2006/main" uri="{28A0092B-C50C-407E-A947-70E740481C1C}">
                                 <a14:useLocalDpi val="0"/>
@@ -892,10 +892,10 @@
             </w:pPr>
             <w:r>
               <w:drawing>
-                <wp:inline wp14:editId="76BFF2A9" wp14:anchorId="2092AB2A">
-                  <wp:extent cx="2771775" cy="1781175"/>
+                <wp:inline wp14:editId="45C8C8D6" wp14:anchorId="772B9236">
+                  <wp:extent cx="2771775" cy="1743075"/>
                   <wp:effectExtent l="0" t="0" r="0" b="0"/>
-                  <wp:docPr id="695775741" name="" title=""/>
+                  <wp:docPr id="345213763" name="" title=""/>
                   <wp:cNvGraphicFramePr>
                     <a:graphicFrameLocks noChangeAspect="1"/>
                   </wp:cNvGraphicFramePr>
@@ -907,7 +907,7 @@
                           <pic:cNvPicPr/>
                         </pic:nvPicPr>
                         <pic:blipFill>
-                          <a:blip r:embed="Rbe84017b14514cc8">
+                          <a:blip r:embed="Rfc710bee68584689">
                             <a:extLst>
                               <a:ext xmlns:a="http://schemas.openxmlformats.org/drawingml/2006/main" uri="{28A0092B-C50C-407E-A947-70E740481C1C}">
                                 <a14:useLocalDpi val="0"/>
@@ -921,7 +921,7 @@
                         <pic:spPr>
                           <a:xfrm>
                             <a:off x="0" y="0"/>
-                            <a:ext cx="2771775" cy="1781175"/>
+                            <a:ext cx="2771775" cy="1743075"/>
                           </a:xfrm>
                           <a:prstGeom prst="rect">
                             <a:avLst/>

</xml_diff>

<commit_message>
modificacion doc y diagrama
</commit_message>
<xml_diff>
--- a/recursospresentacion/Proyecto Reserva de Salas.docx
+++ b/recursospresentacion/Proyecto Reserva de Salas.docx
@@ -646,10 +646,10 @@
             </w:pPr>
             <w:r>
               <w:drawing>
-                <wp:inline wp14:editId="6C571F80" wp14:anchorId="033622EF">
+                <wp:inline wp14:editId="64FB7713" wp14:anchorId="033622EF">
                   <wp:extent cx="2771775" cy="2085975"/>
                   <wp:effectExtent l="0" t="0" r="0" b="0"/>
-                  <wp:docPr id="2092316802" name="" title=""/>
+                  <wp:docPr id="1792242729" name="" title=""/>
                   <wp:cNvGraphicFramePr>
                     <a:graphicFrameLocks noChangeAspect="1"/>
                   </wp:cNvGraphicFramePr>
@@ -661,7 +661,7 @@
                           <pic:cNvPicPr/>
                         </pic:nvPicPr>
                         <pic:blipFill>
-                          <a:blip r:embed="Ra57556b692d74089">
+                          <a:blip r:embed="R307a1fa38f3548f6">
                             <a:extLst>
                               <a:ext xmlns:a="http://schemas.openxmlformats.org/drawingml/2006/main" uri="{28A0092B-C50C-407E-A947-70E740481C1C}">
                                 <a14:useLocalDpi val="0"/>
@@ -727,10 +727,10 @@
             </w:pPr>
             <w:r>
               <w:drawing>
-                <wp:inline wp14:editId="681883D3" wp14:anchorId="1655A139">
+                <wp:inline wp14:editId="0E60D1BE" wp14:anchorId="1655A139">
                   <wp:extent cx="2771775" cy="1933575"/>
                   <wp:effectExtent l="0" t="0" r="0" b="0"/>
-                  <wp:docPr id="1352163485" name="" title=""/>
+                  <wp:docPr id="1559308890" name="" title=""/>
                   <wp:cNvGraphicFramePr>
                     <a:graphicFrameLocks noChangeAspect="1"/>
                   </wp:cNvGraphicFramePr>
@@ -742,7 +742,7 @@
                           <pic:cNvPicPr/>
                         </pic:nvPicPr>
                         <pic:blipFill>
-                          <a:blip r:embed="R3f2c10cae52240b0">
+                          <a:blip r:embed="R2370a12238c34b6a">
                             <a:extLst>
                               <a:ext xmlns:a="http://schemas.openxmlformats.org/drawingml/2006/main" uri="{28A0092B-C50C-407E-A947-70E740481C1C}">
                                 <a14:useLocalDpi val="0"/>
@@ -892,10 +892,10 @@
             </w:pPr>
             <w:r>
               <w:drawing>
-                <wp:inline wp14:editId="45C8C8D6" wp14:anchorId="772B9236">
-                  <wp:extent cx="2771775" cy="1743075"/>
+                <wp:inline wp14:editId="644FFE3A" wp14:anchorId="42546838">
+                  <wp:extent cx="2771775" cy="1790700"/>
                   <wp:effectExtent l="0" t="0" r="0" b="0"/>
-                  <wp:docPr id="345213763" name="" title=""/>
+                  <wp:docPr id="1462630523" name="" title=""/>
                   <wp:cNvGraphicFramePr>
                     <a:graphicFrameLocks noChangeAspect="1"/>
                   </wp:cNvGraphicFramePr>
@@ -907,7 +907,7 @@
                           <pic:cNvPicPr/>
                         </pic:nvPicPr>
                         <pic:blipFill>
-                          <a:blip r:embed="Rfc710bee68584689">
+                          <a:blip r:embed="Rf03645c0bf094ac2">
                             <a:extLst>
                               <a:ext xmlns:a="http://schemas.openxmlformats.org/drawingml/2006/main" uri="{28A0092B-C50C-407E-A947-70E740481C1C}">
                                 <a14:useLocalDpi val="0"/>
@@ -921,7 +921,7 @@
                         <pic:spPr>
                           <a:xfrm>
                             <a:off x="0" y="0"/>
-                            <a:ext cx="2771775" cy="1743075"/>
+                            <a:ext cx="2771775" cy="1790700"/>
                           </a:xfrm>
                           <a:prstGeom prst="rect">
                             <a:avLst/>

</xml_diff>

<commit_message>
modificación doc y scripts creacion bbdd , tablas e inserción datos
</commit_message>
<xml_diff>
--- a/recursospresentacion/Proyecto Reserva de Salas.docx
+++ b/recursospresentacion/Proyecto Reserva de Salas.docx
@@ -195,362 +195,6 @@
       <w:pPr>
         <w:pStyle w:val="Normal"/>
         <w:jc w:val="center"/>
-      </w:pPr>
-    </w:p>
-    <w:p>
-      <w:pPr>
-        <w:pStyle w:val="Normal"/>
-        <w:jc w:val="center"/>
-      </w:pPr>
-    </w:p>
-    <w:p>
-      <w:pPr>
-        <w:pStyle w:val="Normal"/>
-        <w:jc w:val="center"/>
-      </w:pPr>
-    </w:p>
-    <w:p>
-      <w:pPr>
-        <w:pStyle w:val="Normal"/>
-        <w:jc w:val="center"/>
-      </w:pPr>
-    </w:p>
-    <w:p>
-      <w:pPr>
-        <w:pStyle w:val="Normal"/>
-        <w:jc w:val="center"/>
-      </w:pPr>
-    </w:p>
-    <w:p>
-      <w:pPr>
-        <w:pStyle w:val="Normal"/>
-        <w:jc w:val="center"/>
-      </w:pPr>
-    </w:p>
-    <w:p>
-      <w:pPr>
-        <w:pStyle w:val="Normal"/>
-        <w:jc w:val="center"/>
-      </w:pPr>
-    </w:p>
-    <w:p>
-      <w:pPr>
-        <w:pStyle w:val="Normal"/>
-        <w:jc w:val="center"/>
-      </w:pPr>
-    </w:p>
-    <w:p>
-      <w:pPr>
-        <w:pStyle w:val="Normal"/>
-        <w:jc w:val="center"/>
-      </w:pPr>
-    </w:p>
-    <w:p>
-      <w:pPr>
-        <w:pStyle w:val="Normal"/>
-        <w:jc w:val="center"/>
-      </w:pPr>
-    </w:p>
-    <w:p>
-      <w:pPr>
-        <w:pStyle w:val="Normal"/>
-        <w:jc w:val="center"/>
-      </w:pPr>
-    </w:p>
-    <w:p>
-      <w:pPr>
-        <w:pStyle w:val="Normal"/>
-        <w:jc w:val="center"/>
-      </w:pPr>
-    </w:p>
-    <w:p>
-      <w:pPr>
-        <w:pStyle w:val="Normal"/>
-        <w:jc w:val="center"/>
-      </w:pPr>
-    </w:p>
-    <w:p>
-      <w:pPr>
-        <w:pStyle w:val="Normal"/>
-        <w:jc w:val="center"/>
-      </w:pPr>
-    </w:p>
-    <w:p>
-      <w:pPr>
-        <w:pStyle w:val="Normal"/>
-        <w:jc w:val="center"/>
-      </w:pPr>
-    </w:p>
-    <w:p>
-      <w:pPr>
-        <w:pStyle w:val="Normal"/>
-        <w:jc w:val="center"/>
-      </w:pPr>
-    </w:p>
-    <w:p>
-      <w:pPr>
-        <w:pStyle w:val="Normal"/>
-        <w:jc w:val="center"/>
-      </w:pPr>
-    </w:p>
-    <w:p>
-      <w:pPr>
-        <w:pStyle w:val="Normal"/>
-        <w:jc w:val="center"/>
-      </w:pPr>
-    </w:p>
-    <w:p>
-      <w:pPr>
-        <w:pStyle w:val="Normal"/>
-        <w:jc w:val="center"/>
-      </w:pPr>
-    </w:p>
-    <w:p>
-      <w:pPr>
-        <w:pStyle w:val="Normal"/>
-        <w:jc w:val="center"/>
-      </w:pPr>
-    </w:p>
-    <w:p>
-      <w:pPr>
-        <w:pStyle w:val="Normal"/>
-        <w:jc w:val="center"/>
-      </w:pPr>
-    </w:p>
-    <w:p>
-      <w:pPr>
-        <w:pStyle w:val="Normal"/>
-        <w:jc w:val="center"/>
-      </w:pPr>
-    </w:p>
-    <w:p>
-      <w:pPr>
-        <w:pStyle w:val="Normal"/>
-        <w:jc w:val="center"/>
-      </w:pPr>
-    </w:p>
-    <w:p>
-      <w:pPr>
-        <w:pStyle w:val="Normal"/>
-        <w:jc w:val="center"/>
-      </w:pPr>
-    </w:p>
-    <w:p>
-      <w:pPr>
-        <w:pStyle w:val="Normal"/>
-        <w:jc w:val="center"/>
-      </w:pPr>
-    </w:p>
-    <w:p>
-      <w:pPr>
-        <w:pStyle w:val="Normal"/>
-        <w:jc w:val="center"/>
-      </w:pPr>
-    </w:p>
-    <w:p>
-      <w:pPr>
-        <w:pStyle w:val="Normal"/>
-        <w:jc w:val="center"/>
-      </w:pPr>
-    </w:p>
-    <w:p>
-      <w:pPr>
-        <w:pStyle w:val="Normal"/>
-        <w:jc w:val="center"/>
-      </w:pPr>
-    </w:p>
-    <w:p>
-      <w:pPr>
-        <w:pStyle w:val="Normal"/>
-        <w:jc w:val="center"/>
-      </w:pPr>
-    </w:p>
-    <w:p>
-      <w:pPr>
-        <w:pStyle w:val="Normal"/>
-        <w:jc w:val="center"/>
-      </w:pPr>
-    </w:p>
-    <w:p>
-      <w:pPr>
-        <w:pStyle w:val="Heading1"/>
-        <w:jc w:val="center"/>
-      </w:pPr>
-    </w:p>
-    <w:p>
-      <w:pPr>
-        <w:pStyle w:val="Heading1"/>
-        <w:jc w:val="left"/>
-      </w:pPr>
-    </w:p>
-    <w:p>
-      <w:pPr>
-        <w:pStyle w:val="Normal"/>
-      </w:pPr>
-    </w:p>
-    <w:p>
-      <w:pPr>
-        <w:pStyle w:val="Normal"/>
-      </w:pPr>
-    </w:p>
-    <w:p>
-      <w:pPr>
-        <w:pStyle w:val="Normal"/>
-      </w:pPr>
-    </w:p>
-    <w:p>
-      <w:pPr>
-        <w:pStyle w:val="Normal"/>
-      </w:pPr>
-    </w:p>
-    <w:p>
-      <w:pPr>
-        <w:pStyle w:val="Normal"/>
-      </w:pPr>
-    </w:p>
-    <w:p>
-      <w:pPr>
-        <w:pStyle w:val="Normal"/>
-      </w:pPr>
-    </w:p>
-    <w:p>
-      <w:pPr>
-        <w:pStyle w:val="Normal"/>
-      </w:pPr>
-    </w:p>
-    <w:p>
-      <w:pPr>
-        <w:pStyle w:val="Normal"/>
-      </w:pPr>
-    </w:p>
-    <w:p>
-      <w:pPr>
-        <w:pStyle w:val="Normal"/>
-      </w:pPr>
-    </w:p>
-    <w:p>
-      <w:pPr>
-        <w:pStyle w:val="Normal"/>
-      </w:pPr>
-    </w:p>
-    <w:p>
-      <w:pPr>
-        <w:pStyle w:val="Normal"/>
-      </w:pPr>
-    </w:p>
-    <w:p>
-      <w:pPr>
-        <w:pStyle w:val="Normal"/>
-      </w:pPr>
-    </w:p>
-    <w:p>
-      <w:pPr>
-        <w:pStyle w:val="Normal"/>
-      </w:pPr>
-    </w:p>
-    <w:p>
-      <w:pPr>
-        <w:pStyle w:val="Normal"/>
-      </w:pPr>
-    </w:p>
-    <w:p>
-      <w:pPr>
-        <w:pStyle w:val="Normal"/>
-      </w:pPr>
-    </w:p>
-    <w:p>
-      <w:pPr>
-        <w:pStyle w:val="Normal"/>
-      </w:pPr>
-    </w:p>
-    <w:p>
-      <w:pPr>
-        <w:pStyle w:val="Normal"/>
-      </w:pPr>
-    </w:p>
-    <w:p>
-      <w:pPr>
-        <w:pStyle w:val="Normal"/>
-      </w:pPr>
-    </w:p>
-    <w:p>
-      <w:pPr>
-        <w:pStyle w:val="Normal"/>
-      </w:pPr>
-    </w:p>
-    <w:p>
-      <w:pPr>
-        <w:pStyle w:val="Normal"/>
-      </w:pPr>
-    </w:p>
-    <w:p>
-      <w:pPr>
-        <w:pStyle w:val="Normal"/>
-      </w:pPr>
-    </w:p>
-    <w:p>
-      <w:pPr>
-        <w:pStyle w:val="Normal"/>
-      </w:pPr>
-    </w:p>
-    <w:p>
-      <w:pPr>
-        <w:pStyle w:val="Normal"/>
-      </w:pPr>
-    </w:p>
-    <w:p>
-      <w:pPr>
-        <w:pStyle w:val="Normal"/>
-      </w:pPr>
-    </w:p>
-    <w:p>
-      <w:pPr>
-        <w:pStyle w:val="Normal"/>
-      </w:pPr>
-    </w:p>
-    <w:p>
-      <w:pPr>
-        <w:pStyle w:val="Normal"/>
-      </w:pPr>
-    </w:p>
-    <w:p>
-      <w:pPr>
-        <w:pStyle w:val="Normal"/>
-      </w:pPr>
-    </w:p>
-    <w:p>
-      <w:pPr>
-        <w:pStyle w:val="Normal"/>
-      </w:pPr>
-    </w:p>
-    <w:p>
-      <w:pPr>
-        <w:pStyle w:val="Normal"/>
-      </w:pPr>
-    </w:p>
-    <w:p>
-      <w:pPr>
-        <w:pStyle w:val="Normal"/>
-      </w:pPr>
-    </w:p>
-    <w:p>
-      <w:pPr>
-        <w:pStyle w:val="Normal"/>
-      </w:pPr>
-    </w:p>
-    <w:p>
-      <w:pPr>
-        <w:pStyle w:val="Normal"/>
-      </w:pPr>
-    </w:p>
-    <w:p>
-      <w:pPr>
-        <w:pStyle w:val="Normal"/>
-      </w:pPr>
-    </w:p>
-    <w:p>
-      <w:pPr>
-        <w:pStyle w:val="Normal"/>
       </w:pPr>
     </w:p>
     <w:p>
@@ -646,10 +290,10 @@
             </w:pPr>
             <w:r>
               <w:drawing>
-                <wp:inline wp14:editId="64FB7713" wp14:anchorId="033622EF">
+                <wp:inline wp14:editId="40532809" wp14:anchorId="033622EF">
                   <wp:extent cx="2771775" cy="2085975"/>
                   <wp:effectExtent l="0" t="0" r="0" b="0"/>
-                  <wp:docPr id="1792242729" name="" title=""/>
+                  <wp:docPr id="791712319" name="" title=""/>
                   <wp:cNvGraphicFramePr>
                     <a:graphicFrameLocks noChangeAspect="1"/>
                   </wp:cNvGraphicFramePr>
@@ -661,7 +305,7 @@
                           <pic:cNvPicPr/>
                         </pic:nvPicPr>
                         <pic:blipFill>
-                          <a:blip r:embed="R307a1fa38f3548f6">
+                          <a:blip r:embed="R2bf0d1f08da8424e">
                             <a:extLst>
                               <a:ext xmlns:a="http://schemas.openxmlformats.org/drawingml/2006/main" uri="{28A0092B-C50C-407E-A947-70E740481C1C}">
                                 <a14:useLocalDpi val="0"/>
@@ -727,10 +371,10 @@
             </w:pPr>
             <w:r>
               <w:drawing>
-                <wp:inline wp14:editId="0E60D1BE" wp14:anchorId="1655A139">
+                <wp:inline wp14:editId="683C1789" wp14:anchorId="1655A139">
                   <wp:extent cx="2771775" cy="1933575"/>
                   <wp:effectExtent l="0" t="0" r="0" b="0"/>
-                  <wp:docPr id="1559308890" name="" title=""/>
+                  <wp:docPr id="7525083" name="" title=""/>
                   <wp:cNvGraphicFramePr>
                     <a:graphicFrameLocks noChangeAspect="1"/>
                   </wp:cNvGraphicFramePr>
@@ -742,7 +386,7 @@
                           <pic:cNvPicPr/>
                         </pic:nvPicPr>
                         <pic:blipFill>
-                          <a:blip r:embed="R2370a12238c34b6a">
+                          <a:blip r:embed="Rb29e2e7aa5db449f">
                             <a:extLst>
                               <a:ext xmlns:a="http://schemas.openxmlformats.org/drawingml/2006/main" uri="{28A0092B-C50C-407E-A947-70E740481C1C}">
                                 <a14:useLocalDpi val="0"/>
@@ -892,10 +536,10 @@
             </w:pPr>
             <w:r>
               <w:drawing>
-                <wp:inline wp14:editId="644FFE3A" wp14:anchorId="42546838">
+                <wp:inline wp14:editId="11E8B8C7" wp14:anchorId="42546838">
                   <wp:extent cx="2771775" cy="1790700"/>
                   <wp:effectExtent l="0" t="0" r="0" b="0"/>
-                  <wp:docPr id="1462630523" name="" title=""/>
+                  <wp:docPr id="267041979" name="" title=""/>
                   <wp:cNvGraphicFramePr>
                     <a:graphicFrameLocks noChangeAspect="1"/>
                   </wp:cNvGraphicFramePr>
@@ -907,7 +551,7 @@
                           <pic:cNvPicPr/>
                         </pic:nvPicPr>
                         <pic:blipFill>
-                          <a:blip r:embed="Rf03645c0bf094ac2">
+                          <a:blip r:embed="Rb1886af34e804220">
                             <a:extLst>
                               <a:ext xmlns:a="http://schemas.openxmlformats.org/drawingml/2006/main" uri="{28A0092B-C50C-407E-A947-70E740481C1C}">
                                 <a14:useLocalDpi val="0"/>
@@ -941,6 +585,2164 @@
       <w:pPr>
         <w:pStyle w:val="Normal"/>
         <w:jc w:val="center"/>
+      </w:pPr>
+    </w:p>
+    <w:p>
+      <w:pPr>
+        <w:pStyle w:val="Heading1"/>
+      </w:pPr>
+      <w:r>
+        <w:rPr/>
+        <w:t>3. Script</w:t>
+      </w:r>
+      <w:r>
+        <w:rPr/>
+        <w:t>s</w:t>
+      </w:r>
+      <w:r>
+        <w:rPr/>
+        <w:t xml:space="preserve"> </w:t>
+      </w:r>
+    </w:p>
+    <w:p>
+      <w:pPr>
+        <w:pStyle w:val="Heading2"/>
+      </w:pPr>
+      <w:r>
+        <w:rPr/>
+        <w:t>3.1 Script</w:t>
+      </w:r>
+      <w:r>
+        <w:rPr/>
+        <w:t xml:space="preserve"> </w:t>
+      </w:r>
+      <w:proofErr w:type="spellStart"/>
+      <w:r>
+        <w:rPr/>
+        <w:t>creacion</w:t>
+      </w:r>
+      <w:proofErr w:type="spellEnd"/>
+      <w:r>
+        <w:rPr/>
+        <w:t xml:space="preserve"> </w:t>
+      </w:r>
+      <w:proofErr w:type="spellStart"/>
+      <w:r>
+        <w:rPr/>
+        <w:t>bbdd</w:t>
+      </w:r>
+      <w:proofErr w:type="spellEnd"/>
+      <w:r>
+        <w:rPr/>
+        <w:t xml:space="preserve"> y tablas</w:t>
+      </w:r>
+    </w:p>
+    <w:p>
+      <w:pPr>
+        <w:pStyle w:val="Normal"/>
+        <w:rPr>
+          <w:rFonts w:ascii="Calibri" w:hAnsi="Calibri" w:eastAsia="Calibri" w:cs="Calibri"/>
+          <w:noProof w:val="0"/>
+          <w:sz w:val="22"/>
+          <w:szCs w:val="22"/>
+          <w:lang w:val="es-ES"/>
+        </w:rPr>
+      </w:pPr>
+      <w:r>
+        <w:rPr/>
+        <w:t xml:space="preserve"> </w:t>
+      </w:r>
+      <w:r>
+        <w:rPr/>
+        <w:t>-</w:t>
+      </w:r>
+      <w:r>
+        <w:rPr>
+          <w:rFonts w:ascii="Calibri" w:hAnsi="Calibri" w:eastAsia="Calibri" w:cs="Calibri"/>
+          <w:noProof w:val="0"/>
+          <w:sz w:val="22"/>
+          <w:szCs w:val="22"/>
+          <w:lang w:val="es-ES"/>
+        </w:rPr>
+        <w:t xml:space="preserve">- </w:t>
+      </w:r>
+      <w:proofErr w:type="spellStart"/>
+      <w:r>
+        <w:rPr>
+          <w:rFonts w:ascii="Calibri" w:hAnsi="Calibri" w:eastAsia="Calibri" w:cs="Calibri"/>
+          <w:noProof w:val="0"/>
+          <w:sz w:val="22"/>
+          <w:szCs w:val="22"/>
+          <w:lang w:val="es-ES"/>
+        </w:rPr>
+        <w:t>creacion</w:t>
+      </w:r>
+      <w:proofErr w:type="spellEnd"/>
+      <w:r>
+        <w:rPr>
+          <w:rFonts w:ascii="Calibri" w:hAnsi="Calibri" w:eastAsia="Calibri" w:cs="Calibri"/>
+          <w:noProof w:val="0"/>
+          <w:sz w:val="22"/>
+          <w:szCs w:val="22"/>
+          <w:lang w:val="es-ES"/>
+        </w:rPr>
+        <w:t xml:space="preserve"> del </w:t>
+      </w:r>
+      <w:proofErr w:type="spellStart"/>
+      <w:r>
+        <w:rPr>
+          <w:rFonts w:ascii="Calibri" w:hAnsi="Calibri" w:eastAsia="Calibri" w:cs="Calibri"/>
+          <w:noProof w:val="0"/>
+          <w:sz w:val="22"/>
+          <w:szCs w:val="22"/>
+          <w:lang w:val="es-ES"/>
+        </w:rPr>
+        <w:t>schema</w:t>
+      </w:r>
+      <w:proofErr w:type="spellEnd"/>
+    </w:p>
+    <w:p>
+      <w:r>
+        <w:rPr>
+          <w:rFonts w:ascii="Calibri" w:hAnsi="Calibri" w:eastAsia="Calibri" w:cs="Calibri"/>
+          <w:noProof w:val="0"/>
+          <w:sz w:val="22"/>
+          <w:szCs w:val="22"/>
+          <w:lang w:val="es-ES"/>
+        </w:rPr>
+        <w:t xml:space="preserve"> </w:t>
+      </w:r>
+      <w:r>
+        <w:rPr>
+          <w:rFonts w:ascii="Calibri" w:hAnsi="Calibri" w:eastAsia="Calibri" w:cs="Calibri"/>
+          <w:noProof w:val="0"/>
+          <w:sz w:val="22"/>
+          <w:szCs w:val="22"/>
+          <w:lang w:val="es-ES"/>
+        </w:rPr>
+        <w:t>create</w:t>
+      </w:r>
+      <w:r>
+        <w:rPr>
+          <w:rFonts w:ascii="Calibri" w:hAnsi="Calibri" w:eastAsia="Calibri" w:cs="Calibri"/>
+          <w:noProof w:val="0"/>
+          <w:sz w:val="22"/>
+          <w:szCs w:val="22"/>
+          <w:lang w:val="es-ES"/>
+        </w:rPr>
+        <w:t xml:space="preserve"> </w:t>
+      </w:r>
+      <w:proofErr w:type="spellStart"/>
+      <w:r>
+        <w:rPr>
+          <w:rFonts w:ascii="Calibri" w:hAnsi="Calibri" w:eastAsia="Calibri" w:cs="Calibri"/>
+          <w:noProof w:val="0"/>
+          <w:sz w:val="22"/>
+          <w:szCs w:val="22"/>
+          <w:lang w:val="es-ES"/>
+        </w:rPr>
+        <w:t>schema</w:t>
+      </w:r>
+      <w:proofErr w:type="spellEnd"/>
+      <w:r>
+        <w:rPr>
+          <w:rFonts w:ascii="Calibri" w:hAnsi="Calibri" w:eastAsia="Calibri" w:cs="Calibri"/>
+          <w:noProof w:val="0"/>
+          <w:sz w:val="22"/>
+          <w:szCs w:val="22"/>
+          <w:lang w:val="es-ES"/>
+        </w:rPr>
+        <w:t xml:space="preserve"> </w:t>
+      </w:r>
+      <w:proofErr w:type="spellStart"/>
+      <w:r>
+        <w:rPr>
+          <w:rFonts w:ascii="Calibri" w:hAnsi="Calibri" w:eastAsia="Calibri" w:cs="Calibri"/>
+          <w:noProof w:val="0"/>
+          <w:sz w:val="22"/>
+          <w:szCs w:val="22"/>
+          <w:lang w:val="es-ES"/>
+        </w:rPr>
+        <w:t>if</w:t>
+      </w:r>
+      <w:proofErr w:type="spellEnd"/>
+      <w:r>
+        <w:rPr>
+          <w:rFonts w:ascii="Calibri" w:hAnsi="Calibri" w:eastAsia="Calibri" w:cs="Calibri"/>
+          <w:noProof w:val="0"/>
+          <w:sz w:val="22"/>
+          <w:szCs w:val="22"/>
+          <w:lang w:val="es-ES"/>
+        </w:rPr>
+        <w:t xml:space="preserve"> </w:t>
+      </w:r>
+      <w:proofErr w:type="spellStart"/>
+      <w:r>
+        <w:rPr>
+          <w:rFonts w:ascii="Calibri" w:hAnsi="Calibri" w:eastAsia="Calibri" w:cs="Calibri"/>
+          <w:noProof w:val="0"/>
+          <w:sz w:val="22"/>
+          <w:szCs w:val="22"/>
+          <w:lang w:val="es-ES"/>
+        </w:rPr>
+        <w:t>not</w:t>
+      </w:r>
+      <w:proofErr w:type="spellEnd"/>
+      <w:r>
+        <w:rPr>
+          <w:rFonts w:ascii="Calibri" w:hAnsi="Calibri" w:eastAsia="Calibri" w:cs="Calibri"/>
+          <w:noProof w:val="0"/>
+          <w:sz w:val="22"/>
+          <w:szCs w:val="22"/>
+          <w:lang w:val="es-ES"/>
+        </w:rPr>
+        <w:t xml:space="preserve"> </w:t>
+      </w:r>
+      <w:proofErr w:type="spellStart"/>
+      <w:r>
+        <w:rPr>
+          <w:rFonts w:ascii="Calibri" w:hAnsi="Calibri" w:eastAsia="Calibri" w:cs="Calibri"/>
+          <w:noProof w:val="0"/>
+          <w:sz w:val="22"/>
+          <w:szCs w:val="22"/>
+          <w:lang w:val="es-ES"/>
+        </w:rPr>
+        <w:t>exists</w:t>
+      </w:r>
+      <w:proofErr w:type="spellEnd"/>
+      <w:r>
+        <w:rPr>
+          <w:rFonts w:ascii="Calibri" w:hAnsi="Calibri" w:eastAsia="Calibri" w:cs="Calibri"/>
+          <w:noProof w:val="0"/>
+          <w:sz w:val="22"/>
+          <w:szCs w:val="22"/>
+          <w:lang w:val="es-ES"/>
+        </w:rPr>
+        <w:t xml:space="preserve"> </w:t>
+      </w:r>
+      <w:proofErr w:type="spellStart"/>
+      <w:r>
+        <w:rPr>
+          <w:rFonts w:ascii="Calibri" w:hAnsi="Calibri" w:eastAsia="Calibri" w:cs="Calibri"/>
+          <w:noProof w:val="0"/>
+          <w:sz w:val="22"/>
+          <w:szCs w:val="22"/>
+          <w:lang w:val="es-ES"/>
+        </w:rPr>
+        <w:t>reservasalas</w:t>
+      </w:r>
+      <w:proofErr w:type="spellEnd"/>
+      <w:r>
+        <w:rPr>
+          <w:rFonts w:ascii="Calibri" w:hAnsi="Calibri" w:eastAsia="Calibri" w:cs="Calibri"/>
+          <w:noProof w:val="0"/>
+          <w:sz w:val="22"/>
+          <w:szCs w:val="22"/>
+          <w:lang w:val="es-ES"/>
+        </w:rPr>
+        <w:t>;</w:t>
+      </w:r>
+    </w:p>
+    <w:p>
+      <w:r>
+        <w:rPr>
+          <w:rFonts w:ascii="Calibri" w:hAnsi="Calibri" w:eastAsia="Calibri" w:cs="Calibri"/>
+          <w:noProof w:val="0"/>
+          <w:sz w:val="22"/>
+          <w:szCs w:val="22"/>
+          <w:lang w:val="es-ES"/>
+        </w:rPr>
+        <w:t>-- seleccion del schema</w:t>
+      </w:r>
+    </w:p>
+    <w:p>
+      <w:r>
+        <w:rPr>
+          <w:rFonts w:ascii="Calibri" w:hAnsi="Calibri" w:eastAsia="Calibri" w:cs="Calibri"/>
+          <w:noProof w:val="0"/>
+          <w:sz w:val="22"/>
+          <w:szCs w:val="22"/>
+          <w:lang w:val="es-ES"/>
+        </w:rPr>
+        <w:t>use reservasalas;</w:t>
+      </w:r>
+    </w:p>
+    <w:p>
+      <w:r>
+        <w:rPr>
+          <w:rFonts w:ascii="Calibri" w:hAnsi="Calibri" w:eastAsia="Calibri" w:cs="Calibri"/>
+          <w:noProof w:val="0"/>
+          <w:sz w:val="22"/>
+          <w:szCs w:val="22"/>
+          <w:lang w:val="es-ES"/>
+        </w:rPr>
+        <w:t xml:space="preserve">-- </w:t>
+      </w:r>
+      <w:proofErr w:type="spellStart"/>
+      <w:r>
+        <w:rPr>
+          <w:rFonts w:ascii="Calibri" w:hAnsi="Calibri" w:eastAsia="Calibri" w:cs="Calibri"/>
+          <w:noProof w:val="0"/>
+          <w:sz w:val="22"/>
+          <w:szCs w:val="22"/>
+          <w:lang w:val="es-ES"/>
+        </w:rPr>
+        <w:t>creacion</w:t>
+      </w:r>
+      <w:proofErr w:type="spellEnd"/>
+      <w:r>
+        <w:rPr>
+          <w:rFonts w:ascii="Calibri" w:hAnsi="Calibri" w:eastAsia="Calibri" w:cs="Calibri"/>
+          <w:noProof w:val="0"/>
+          <w:sz w:val="22"/>
+          <w:szCs w:val="22"/>
+          <w:lang w:val="es-ES"/>
+        </w:rPr>
+        <w:t xml:space="preserve"> de la tabla usuarios</w:t>
+      </w:r>
+    </w:p>
+    <w:p>
+      <w:pPr>
+        <w:pStyle w:val="Normal"/>
+        <w:rPr>
+          <w:rFonts w:ascii="Calibri" w:hAnsi="Calibri" w:eastAsia="Calibri" w:cs="Calibri"/>
+          <w:noProof w:val="0"/>
+          <w:sz w:val="22"/>
+          <w:szCs w:val="22"/>
+          <w:lang w:val="es-ES"/>
+        </w:rPr>
+      </w:pPr>
+      <w:r>
+        <w:rPr>
+          <w:rFonts w:ascii="Calibri" w:hAnsi="Calibri" w:eastAsia="Calibri" w:cs="Calibri"/>
+          <w:noProof w:val="0"/>
+          <w:sz w:val="22"/>
+          <w:szCs w:val="22"/>
+          <w:lang w:val="es-ES"/>
+        </w:rPr>
+        <w:t xml:space="preserve">CREATE TABLE </w:t>
+      </w:r>
+      <w:proofErr w:type="spellStart"/>
+      <w:r>
+        <w:rPr>
+          <w:rFonts w:ascii="Calibri" w:hAnsi="Calibri" w:eastAsia="Calibri" w:cs="Calibri"/>
+          <w:noProof w:val="0"/>
+          <w:sz w:val="22"/>
+          <w:szCs w:val="22"/>
+          <w:lang w:val="es-ES"/>
+        </w:rPr>
+        <w:t>if</w:t>
+      </w:r>
+      <w:proofErr w:type="spellEnd"/>
+      <w:r>
+        <w:rPr>
+          <w:rFonts w:ascii="Calibri" w:hAnsi="Calibri" w:eastAsia="Calibri" w:cs="Calibri"/>
+          <w:noProof w:val="0"/>
+          <w:sz w:val="22"/>
+          <w:szCs w:val="22"/>
+          <w:lang w:val="es-ES"/>
+        </w:rPr>
+        <w:t xml:space="preserve"> </w:t>
+      </w:r>
+      <w:proofErr w:type="spellStart"/>
+      <w:r>
+        <w:rPr>
+          <w:rFonts w:ascii="Calibri" w:hAnsi="Calibri" w:eastAsia="Calibri" w:cs="Calibri"/>
+          <w:noProof w:val="0"/>
+          <w:sz w:val="22"/>
+          <w:szCs w:val="22"/>
+          <w:lang w:val="es-ES"/>
+        </w:rPr>
+        <w:t>not</w:t>
+      </w:r>
+      <w:proofErr w:type="spellEnd"/>
+      <w:r>
+        <w:rPr>
+          <w:rFonts w:ascii="Calibri" w:hAnsi="Calibri" w:eastAsia="Calibri" w:cs="Calibri"/>
+          <w:noProof w:val="0"/>
+          <w:sz w:val="22"/>
+          <w:szCs w:val="22"/>
+          <w:lang w:val="es-ES"/>
+        </w:rPr>
+        <w:t xml:space="preserve"> </w:t>
+      </w:r>
+      <w:proofErr w:type="spellStart"/>
+      <w:r>
+        <w:rPr>
+          <w:rFonts w:ascii="Calibri" w:hAnsi="Calibri" w:eastAsia="Calibri" w:cs="Calibri"/>
+          <w:noProof w:val="0"/>
+          <w:sz w:val="22"/>
+          <w:szCs w:val="22"/>
+          <w:lang w:val="es-ES"/>
+        </w:rPr>
+        <w:t>exists</w:t>
+      </w:r>
+      <w:proofErr w:type="spellEnd"/>
+      <w:r>
+        <w:rPr>
+          <w:rFonts w:ascii="Calibri" w:hAnsi="Calibri" w:eastAsia="Calibri" w:cs="Calibri"/>
+          <w:noProof w:val="0"/>
+          <w:sz w:val="22"/>
+          <w:szCs w:val="22"/>
+          <w:lang w:val="es-ES"/>
+        </w:rPr>
+        <w:t xml:space="preserve"> usuarios (</w:t>
+      </w:r>
+    </w:p>
+    <w:p>
+      <w:r>
+        <w:rPr>
+          <w:rFonts w:ascii="Calibri" w:hAnsi="Calibri" w:eastAsia="Calibri" w:cs="Calibri"/>
+          <w:noProof w:val="0"/>
+          <w:sz w:val="22"/>
+          <w:szCs w:val="22"/>
+          <w:lang w:val="es-ES"/>
+        </w:rPr>
+        <w:t xml:space="preserve">    idusuario int auto_increment,</w:t>
+      </w:r>
+    </w:p>
+    <w:p>
+      <w:r>
+        <w:rPr>
+          <w:rFonts w:ascii="Calibri" w:hAnsi="Calibri" w:eastAsia="Calibri" w:cs="Calibri"/>
+          <w:noProof w:val="0"/>
+          <w:sz w:val="22"/>
+          <w:szCs w:val="22"/>
+          <w:lang w:val="es-ES"/>
+        </w:rPr>
+        <w:t xml:space="preserve">    nombre Varchar(30),</w:t>
+      </w:r>
+    </w:p>
+    <w:p>
+      <w:r>
+        <w:rPr>
+          <w:rFonts w:ascii="Calibri" w:hAnsi="Calibri" w:eastAsia="Calibri" w:cs="Calibri"/>
+          <w:noProof w:val="0"/>
+          <w:sz w:val="22"/>
+          <w:szCs w:val="22"/>
+          <w:lang w:val="es-ES"/>
+        </w:rPr>
+        <w:t xml:space="preserve">    apellidos varchar(150),</w:t>
+      </w:r>
+    </w:p>
+    <w:p>
+      <w:r>
+        <w:rPr>
+          <w:rFonts w:ascii="Calibri" w:hAnsi="Calibri" w:eastAsia="Calibri" w:cs="Calibri"/>
+          <w:noProof w:val="0"/>
+          <w:sz w:val="22"/>
+          <w:szCs w:val="22"/>
+          <w:lang w:val="es-ES"/>
+        </w:rPr>
+        <w:t xml:space="preserve">    email varchar(150),</w:t>
+      </w:r>
+    </w:p>
+    <w:p>
+      <w:r>
+        <w:rPr>
+          <w:rFonts w:ascii="Calibri" w:hAnsi="Calibri" w:eastAsia="Calibri" w:cs="Calibri"/>
+          <w:noProof w:val="0"/>
+          <w:sz w:val="22"/>
+          <w:szCs w:val="22"/>
+          <w:lang w:val="es-ES"/>
+        </w:rPr>
+        <w:t xml:space="preserve">    primary key (idusuario)</w:t>
+      </w:r>
+    </w:p>
+    <w:p>
+      <w:r>
+        <w:rPr>
+          <w:rFonts w:ascii="Calibri" w:hAnsi="Calibri" w:eastAsia="Calibri" w:cs="Calibri"/>
+          <w:noProof w:val="0"/>
+          <w:sz w:val="22"/>
+          <w:szCs w:val="22"/>
+          <w:lang w:val="es-ES"/>
+        </w:rPr>
+        <w:t>);</w:t>
+      </w:r>
+    </w:p>
+    <w:p>
+      <w:pPr>
+        <w:pStyle w:val="Normal"/>
+        <w:rPr>
+          <w:rFonts w:ascii="Calibri" w:hAnsi="Calibri" w:eastAsia="Calibri" w:cs="Calibri"/>
+          <w:noProof w:val="0"/>
+          <w:sz w:val="22"/>
+          <w:szCs w:val="22"/>
+          <w:lang w:val="es-ES"/>
+        </w:rPr>
+      </w:pPr>
+    </w:p>
+    <w:p>
+      <w:pPr>
+        <w:pStyle w:val="Normal"/>
+        <w:rPr>
+          <w:rFonts w:ascii="Calibri" w:hAnsi="Calibri" w:eastAsia="Calibri" w:cs="Calibri"/>
+          <w:noProof w:val="0"/>
+          <w:sz w:val="22"/>
+          <w:szCs w:val="22"/>
+          <w:lang w:val="es-ES"/>
+        </w:rPr>
+      </w:pPr>
+    </w:p>
+    <w:p>
+      <w:pPr>
+        <w:pStyle w:val="Normal"/>
+        <w:rPr>
+          <w:rFonts w:ascii="Calibri" w:hAnsi="Calibri" w:eastAsia="Calibri" w:cs="Calibri"/>
+          <w:noProof w:val="0"/>
+          <w:sz w:val="22"/>
+          <w:szCs w:val="22"/>
+          <w:lang w:val="es-ES"/>
+        </w:rPr>
+      </w:pPr>
+    </w:p>
+    <w:p>
+      <w:pPr>
+        <w:pStyle w:val="Normal"/>
+        <w:rPr>
+          <w:rFonts w:ascii="Calibri" w:hAnsi="Calibri" w:eastAsia="Calibri" w:cs="Calibri"/>
+          <w:noProof w:val="0"/>
+          <w:sz w:val="22"/>
+          <w:szCs w:val="22"/>
+          <w:lang w:val="es-ES"/>
+        </w:rPr>
+      </w:pPr>
+    </w:p>
+    <w:p>
+      <w:r>
+        <w:rPr>
+          <w:rFonts w:ascii="Calibri" w:hAnsi="Calibri" w:eastAsia="Calibri" w:cs="Calibri"/>
+          <w:noProof w:val="0"/>
+          <w:sz w:val="22"/>
+          <w:szCs w:val="22"/>
+          <w:lang w:val="es-ES"/>
+        </w:rPr>
+        <w:t>-- creacion de la tabla salas</w:t>
+      </w:r>
+    </w:p>
+    <w:p>
+      <w:r>
+        <w:rPr>
+          <w:rFonts w:ascii="Calibri" w:hAnsi="Calibri" w:eastAsia="Calibri" w:cs="Calibri"/>
+          <w:noProof w:val="0"/>
+          <w:sz w:val="22"/>
+          <w:szCs w:val="22"/>
+          <w:lang w:val="es-ES"/>
+        </w:rPr>
+        <w:t>CREATE TABLE if not exists salas (</w:t>
+      </w:r>
+    </w:p>
+    <w:p>
+      <w:r>
+        <w:rPr>
+          <w:rFonts w:ascii="Calibri" w:hAnsi="Calibri" w:eastAsia="Calibri" w:cs="Calibri"/>
+          <w:noProof w:val="0"/>
+          <w:sz w:val="22"/>
+          <w:szCs w:val="22"/>
+          <w:lang w:val="es-ES"/>
+        </w:rPr>
+        <w:t xml:space="preserve">    idsala int auto_increment,</w:t>
+      </w:r>
+    </w:p>
+    <w:p>
+      <w:r>
+        <w:rPr>
+          <w:rFonts w:ascii="Calibri" w:hAnsi="Calibri" w:eastAsia="Calibri" w:cs="Calibri"/>
+          <w:noProof w:val="0"/>
+          <w:sz w:val="22"/>
+          <w:szCs w:val="22"/>
+          <w:lang w:val="es-ES"/>
+        </w:rPr>
+        <w:t xml:space="preserve">    nombre varchar(30),</w:t>
+      </w:r>
+    </w:p>
+    <w:p>
+      <w:r>
+        <w:rPr>
+          <w:rFonts w:ascii="Calibri" w:hAnsi="Calibri" w:eastAsia="Calibri" w:cs="Calibri"/>
+          <w:noProof w:val="0"/>
+          <w:sz w:val="22"/>
+          <w:szCs w:val="22"/>
+          <w:lang w:val="es-ES"/>
+        </w:rPr>
+        <w:t xml:space="preserve">    descripcion varchar(150),</w:t>
+      </w:r>
+    </w:p>
+    <w:p>
+      <w:r>
+        <w:rPr>
+          <w:rFonts w:ascii="Calibri" w:hAnsi="Calibri" w:eastAsia="Calibri" w:cs="Calibri"/>
+          <w:noProof w:val="0"/>
+          <w:sz w:val="22"/>
+          <w:szCs w:val="22"/>
+          <w:lang w:val="es-ES"/>
+        </w:rPr>
+        <w:t xml:space="preserve">    primary key (idsala)</w:t>
+      </w:r>
+    </w:p>
+    <w:p>
+      <w:r>
+        <w:rPr>
+          <w:rFonts w:ascii="Calibri" w:hAnsi="Calibri" w:eastAsia="Calibri" w:cs="Calibri"/>
+          <w:noProof w:val="0"/>
+          <w:sz w:val="22"/>
+          <w:szCs w:val="22"/>
+          <w:lang w:val="es-ES"/>
+        </w:rPr>
+        <w:t>);</w:t>
+      </w:r>
+    </w:p>
+    <w:p>
+      <w:r>
+        <w:rPr>
+          <w:rFonts w:ascii="Calibri" w:hAnsi="Calibri" w:eastAsia="Calibri" w:cs="Calibri"/>
+          <w:noProof w:val="0"/>
+          <w:sz w:val="22"/>
+          <w:szCs w:val="22"/>
+          <w:lang w:val="es-ES"/>
+        </w:rPr>
+        <w:t xml:space="preserve">-- </w:t>
+      </w:r>
+      <w:proofErr w:type="spellStart"/>
+      <w:r>
+        <w:rPr>
+          <w:rFonts w:ascii="Calibri" w:hAnsi="Calibri" w:eastAsia="Calibri" w:cs="Calibri"/>
+          <w:noProof w:val="0"/>
+          <w:sz w:val="22"/>
+          <w:szCs w:val="22"/>
+          <w:lang w:val="es-ES"/>
+        </w:rPr>
+        <w:t>creacion</w:t>
+      </w:r>
+      <w:proofErr w:type="spellEnd"/>
+      <w:r>
+        <w:rPr>
+          <w:rFonts w:ascii="Calibri" w:hAnsi="Calibri" w:eastAsia="Calibri" w:cs="Calibri"/>
+          <w:noProof w:val="0"/>
+          <w:sz w:val="22"/>
+          <w:szCs w:val="22"/>
+          <w:lang w:val="es-ES"/>
+        </w:rPr>
+        <w:t xml:space="preserve"> de la tabla fechas</w:t>
+      </w:r>
+    </w:p>
+    <w:p>
+      <w:r>
+        <w:rPr>
+          <w:rFonts w:ascii="Calibri" w:hAnsi="Calibri" w:eastAsia="Calibri" w:cs="Calibri"/>
+          <w:noProof w:val="0"/>
+          <w:sz w:val="22"/>
+          <w:szCs w:val="22"/>
+          <w:lang w:val="es-ES"/>
+        </w:rPr>
+        <w:t>CREATE TABLE if not exists fechas (</w:t>
+      </w:r>
+    </w:p>
+    <w:p>
+      <w:r>
+        <w:rPr>
+          <w:rFonts w:ascii="Calibri" w:hAnsi="Calibri" w:eastAsia="Calibri" w:cs="Calibri"/>
+          <w:noProof w:val="0"/>
+          <w:sz w:val="22"/>
+          <w:szCs w:val="22"/>
+          <w:lang w:val="es-ES"/>
+        </w:rPr>
+        <w:t xml:space="preserve">    fecha date,</w:t>
+      </w:r>
+    </w:p>
+    <w:p>
+      <w:r>
+        <w:rPr>
+          <w:rFonts w:ascii="Calibri" w:hAnsi="Calibri" w:eastAsia="Calibri" w:cs="Calibri"/>
+          <w:noProof w:val="0"/>
+          <w:sz w:val="22"/>
+          <w:szCs w:val="22"/>
+          <w:lang w:val="es-ES"/>
+        </w:rPr>
+        <w:t xml:space="preserve">    primary key (fecha)</w:t>
+      </w:r>
+    </w:p>
+    <w:p>
+      <w:r>
+        <w:rPr>
+          <w:rFonts w:ascii="Calibri" w:hAnsi="Calibri" w:eastAsia="Calibri" w:cs="Calibri"/>
+          <w:noProof w:val="0"/>
+          <w:sz w:val="22"/>
+          <w:szCs w:val="22"/>
+          <w:lang w:val="es-ES"/>
+        </w:rPr>
+        <w:t>);</w:t>
+      </w:r>
+    </w:p>
+    <w:p>
+      <w:r>
+        <w:rPr>
+          <w:rFonts w:ascii="Calibri" w:hAnsi="Calibri" w:eastAsia="Calibri" w:cs="Calibri"/>
+          <w:noProof w:val="0"/>
+          <w:sz w:val="22"/>
+          <w:szCs w:val="22"/>
+          <w:lang w:val="es-ES"/>
+        </w:rPr>
+        <w:t xml:space="preserve"> </w:t>
+      </w:r>
+      <w:r>
+        <w:rPr>
+          <w:rFonts w:ascii="Calibri" w:hAnsi="Calibri" w:eastAsia="Calibri" w:cs="Calibri"/>
+          <w:noProof w:val="0"/>
+          <w:sz w:val="22"/>
+          <w:szCs w:val="22"/>
+          <w:lang w:val="es-ES"/>
+        </w:rPr>
+        <w:t>-</w:t>
+      </w:r>
+      <w:r>
+        <w:rPr>
+          <w:rFonts w:ascii="Calibri" w:hAnsi="Calibri" w:eastAsia="Calibri" w:cs="Calibri"/>
+          <w:noProof w:val="0"/>
+          <w:sz w:val="22"/>
+          <w:szCs w:val="22"/>
+          <w:lang w:val="es-ES"/>
+        </w:rPr>
+        <w:t xml:space="preserve">- </w:t>
+      </w:r>
+      <w:proofErr w:type="spellStart"/>
+      <w:r>
+        <w:rPr>
+          <w:rFonts w:ascii="Calibri" w:hAnsi="Calibri" w:eastAsia="Calibri" w:cs="Calibri"/>
+          <w:noProof w:val="0"/>
+          <w:sz w:val="22"/>
+          <w:szCs w:val="22"/>
+          <w:lang w:val="es-ES"/>
+        </w:rPr>
+        <w:t>creacion</w:t>
+      </w:r>
+      <w:proofErr w:type="spellEnd"/>
+      <w:r>
+        <w:rPr>
+          <w:rFonts w:ascii="Calibri" w:hAnsi="Calibri" w:eastAsia="Calibri" w:cs="Calibri"/>
+          <w:noProof w:val="0"/>
+          <w:sz w:val="22"/>
+          <w:szCs w:val="22"/>
+          <w:lang w:val="es-ES"/>
+        </w:rPr>
+        <w:t xml:space="preserve"> de la tabla horas</w:t>
+      </w:r>
+    </w:p>
+    <w:p>
+      <w:r>
+        <w:rPr>
+          <w:rFonts w:ascii="Calibri" w:hAnsi="Calibri" w:eastAsia="Calibri" w:cs="Calibri"/>
+          <w:noProof w:val="0"/>
+          <w:sz w:val="22"/>
+          <w:szCs w:val="22"/>
+          <w:lang w:val="es-ES"/>
+        </w:rPr>
+        <w:t>CREATE TABLE if not exists horas (</w:t>
+      </w:r>
+    </w:p>
+    <w:p>
+      <w:r>
+        <w:rPr>
+          <w:rFonts w:ascii="Calibri" w:hAnsi="Calibri" w:eastAsia="Calibri" w:cs="Calibri"/>
+          <w:noProof w:val="0"/>
+          <w:sz w:val="22"/>
+          <w:szCs w:val="22"/>
+          <w:lang w:val="es-ES"/>
+        </w:rPr>
+        <w:t xml:space="preserve">    hora time,</w:t>
+      </w:r>
+    </w:p>
+    <w:p>
+      <w:r>
+        <w:rPr>
+          <w:rFonts w:ascii="Calibri" w:hAnsi="Calibri" w:eastAsia="Calibri" w:cs="Calibri"/>
+          <w:noProof w:val="0"/>
+          <w:sz w:val="22"/>
+          <w:szCs w:val="22"/>
+          <w:lang w:val="es-ES"/>
+        </w:rPr>
+        <w:t xml:space="preserve">    primary key (hora)</w:t>
+      </w:r>
+    </w:p>
+    <w:p>
+      <w:r>
+        <w:rPr>
+          <w:rFonts w:ascii="Calibri" w:hAnsi="Calibri" w:eastAsia="Calibri" w:cs="Calibri"/>
+          <w:noProof w:val="0"/>
+          <w:sz w:val="22"/>
+          <w:szCs w:val="22"/>
+          <w:lang w:val="es-ES"/>
+        </w:rPr>
+        <w:t>);</w:t>
+      </w:r>
+    </w:p>
+    <w:p>
+      <w:r>
+        <w:rPr>
+          <w:rFonts w:ascii="Calibri" w:hAnsi="Calibri" w:eastAsia="Calibri" w:cs="Calibri"/>
+          <w:noProof w:val="0"/>
+          <w:sz w:val="22"/>
+          <w:szCs w:val="22"/>
+          <w:lang w:val="es-ES"/>
+        </w:rPr>
+        <w:t xml:space="preserve"> </w:t>
+      </w:r>
+    </w:p>
+    <w:p>
+      <w:pPr>
+        <w:pStyle w:val="Normal"/>
+        <w:rPr>
+          <w:rFonts w:ascii="Calibri" w:hAnsi="Calibri" w:eastAsia="Calibri" w:cs="Calibri"/>
+          <w:noProof w:val="0"/>
+          <w:sz w:val="22"/>
+          <w:szCs w:val="22"/>
+          <w:lang w:val="es-ES"/>
+        </w:rPr>
+      </w:pPr>
+    </w:p>
+    <w:p>
+      <w:pPr>
+        <w:pStyle w:val="Normal"/>
+        <w:rPr>
+          <w:rFonts w:ascii="Calibri" w:hAnsi="Calibri" w:eastAsia="Calibri" w:cs="Calibri"/>
+          <w:noProof w:val="0"/>
+          <w:sz w:val="22"/>
+          <w:szCs w:val="22"/>
+          <w:lang w:val="es-ES"/>
+        </w:rPr>
+      </w:pPr>
+    </w:p>
+    <w:p>
+      <w:pPr>
+        <w:pStyle w:val="Normal"/>
+        <w:rPr>
+          <w:rFonts w:ascii="Calibri" w:hAnsi="Calibri" w:eastAsia="Calibri" w:cs="Calibri"/>
+          <w:noProof w:val="0"/>
+          <w:sz w:val="22"/>
+          <w:szCs w:val="22"/>
+          <w:lang w:val="es-ES"/>
+        </w:rPr>
+      </w:pPr>
+    </w:p>
+    <w:p>
+      <w:pPr>
+        <w:pStyle w:val="Normal"/>
+        <w:rPr>
+          <w:rFonts w:ascii="Calibri" w:hAnsi="Calibri" w:eastAsia="Calibri" w:cs="Calibri"/>
+          <w:noProof w:val="0"/>
+          <w:sz w:val="22"/>
+          <w:szCs w:val="22"/>
+          <w:lang w:val="es-ES"/>
+        </w:rPr>
+      </w:pPr>
+    </w:p>
+    <w:p>
+      <w:pPr>
+        <w:pStyle w:val="Normal"/>
+        <w:rPr>
+          <w:rFonts w:ascii="Calibri" w:hAnsi="Calibri" w:eastAsia="Calibri" w:cs="Calibri"/>
+          <w:noProof w:val="0"/>
+          <w:sz w:val="22"/>
+          <w:szCs w:val="22"/>
+          <w:lang w:val="es-ES"/>
+        </w:rPr>
+      </w:pPr>
+    </w:p>
+    <w:p>
+      <w:pPr>
+        <w:pStyle w:val="Normal"/>
+        <w:rPr>
+          <w:rFonts w:ascii="Calibri" w:hAnsi="Calibri" w:eastAsia="Calibri" w:cs="Calibri"/>
+          <w:noProof w:val="0"/>
+          <w:sz w:val="22"/>
+          <w:szCs w:val="22"/>
+          <w:lang w:val="es-ES"/>
+        </w:rPr>
+      </w:pPr>
+    </w:p>
+    <w:p>
+      <w:pPr>
+        <w:pStyle w:val="Normal"/>
+        <w:rPr>
+          <w:rFonts w:ascii="Calibri" w:hAnsi="Calibri" w:eastAsia="Calibri" w:cs="Calibri"/>
+          <w:noProof w:val="0"/>
+          <w:sz w:val="22"/>
+          <w:szCs w:val="22"/>
+          <w:lang w:val="es-ES"/>
+        </w:rPr>
+      </w:pPr>
+    </w:p>
+    <w:p>
+      <w:pPr>
+        <w:pStyle w:val="Normal"/>
+        <w:rPr>
+          <w:rFonts w:ascii="Calibri" w:hAnsi="Calibri" w:eastAsia="Calibri" w:cs="Calibri"/>
+          <w:noProof w:val="0"/>
+          <w:sz w:val="22"/>
+          <w:szCs w:val="22"/>
+          <w:lang w:val="es-ES"/>
+        </w:rPr>
+      </w:pPr>
+    </w:p>
+    <w:p>
+      <w:pPr>
+        <w:pStyle w:val="Normal"/>
+        <w:rPr>
+          <w:rFonts w:ascii="Calibri" w:hAnsi="Calibri" w:eastAsia="Calibri" w:cs="Calibri"/>
+          <w:noProof w:val="0"/>
+          <w:sz w:val="22"/>
+          <w:szCs w:val="22"/>
+          <w:lang w:val="es-ES"/>
+        </w:rPr>
+      </w:pPr>
+    </w:p>
+    <w:p>
+      <w:pPr>
+        <w:pStyle w:val="Normal"/>
+        <w:rPr>
+          <w:rFonts w:ascii="Calibri" w:hAnsi="Calibri" w:eastAsia="Calibri" w:cs="Calibri"/>
+          <w:noProof w:val="0"/>
+          <w:sz w:val="22"/>
+          <w:szCs w:val="22"/>
+          <w:lang w:val="es-ES"/>
+        </w:rPr>
+      </w:pPr>
+    </w:p>
+    <w:p>
+      <w:pPr>
+        <w:pStyle w:val="Normal"/>
+        <w:rPr>
+          <w:rFonts w:ascii="Calibri" w:hAnsi="Calibri" w:eastAsia="Calibri" w:cs="Calibri"/>
+          <w:noProof w:val="0"/>
+          <w:sz w:val="22"/>
+          <w:szCs w:val="22"/>
+          <w:lang w:val="es-ES"/>
+        </w:rPr>
+      </w:pPr>
+    </w:p>
+    <w:p>
+      <w:pPr>
+        <w:pStyle w:val="Normal"/>
+        <w:rPr>
+          <w:rFonts w:ascii="Calibri" w:hAnsi="Calibri" w:eastAsia="Calibri" w:cs="Calibri"/>
+          <w:noProof w:val="0"/>
+          <w:sz w:val="22"/>
+          <w:szCs w:val="22"/>
+          <w:lang w:val="es-ES"/>
+        </w:rPr>
+      </w:pPr>
+    </w:p>
+    <w:p>
+      <w:pPr>
+        <w:pStyle w:val="Normal"/>
+        <w:rPr>
+          <w:rFonts w:ascii="Calibri" w:hAnsi="Calibri" w:eastAsia="Calibri" w:cs="Calibri"/>
+          <w:noProof w:val="0"/>
+          <w:sz w:val="22"/>
+          <w:szCs w:val="22"/>
+          <w:lang w:val="es-ES"/>
+        </w:rPr>
+      </w:pPr>
+    </w:p>
+    <w:p>
+      <w:pPr>
+        <w:pStyle w:val="Normal"/>
+        <w:rPr>
+          <w:rFonts w:ascii="Calibri" w:hAnsi="Calibri" w:eastAsia="Calibri" w:cs="Calibri"/>
+          <w:noProof w:val="0"/>
+          <w:sz w:val="22"/>
+          <w:szCs w:val="22"/>
+          <w:lang w:val="es-ES"/>
+        </w:rPr>
+      </w:pPr>
+    </w:p>
+    <w:p>
+      <w:r>
+        <w:rPr>
+          <w:rFonts w:ascii="Calibri" w:hAnsi="Calibri" w:eastAsia="Calibri" w:cs="Calibri"/>
+          <w:noProof w:val="0"/>
+          <w:sz w:val="22"/>
+          <w:szCs w:val="22"/>
+          <w:lang w:val="es-ES"/>
+        </w:rPr>
+        <w:t>-- creacion de la tabla reservas</w:t>
+      </w:r>
+    </w:p>
+    <w:p>
+      <w:r>
+        <w:rPr>
+          <w:rFonts w:ascii="Calibri" w:hAnsi="Calibri" w:eastAsia="Calibri" w:cs="Calibri"/>
+          <w:noProof w:val="0"/>
+          <w:sz w:val="22"/>
+          <w:szCs w:val="22"/>
+          <w:lang w:val="es-ES"/>
+        </w:rPr>
+        <w:t>CREATE TABLE if not exists reservas (</w:t>
+      </w:r>
+    </w:p>
+    <w:p>
+      <w:r>
+        <w:rPr>
+          <w:rFonts w:ascii="Calibri" w:hAnsi="Calibri" w:eastAsia="Calibri" w:cs="Calibri"/>
+          <w:noProof w:val="0"/>
+          <w:sz w:val="22"/>
+          <w:szCs w:val="22"/>
+          <w:lang w:val="es-ES"/>
+        </w:rPr>
+        <w:t xml:space="preserve">    idreserva int auto_increment,</w:t>
+      </w:r>
+    </w:p>
+    <w:p>
+      <w:r>
+        <w:rPr>
+          <w:rFonts w:ascii="Calibri" w:hAnsi="Calibri" w:eastAsia="Calibri" w:cs="Calibri"/>
+          <w:noProof w:val="0"/>
+          <w:sz w:val="22"/>
+          <w:szCs w:val="22"/>
+          <w:lang w:val="es-ES"/>
+        </w:rPr>
+        <w:t xml:space="preserve">    sala_id int,</w:t>
+      </w:r>
+    </w:p>
+    <w:p>
+      <w:r>
+        <w:rPr>
+          <w:rFonts w:ascii="Calibri" w:hAnsi="Calibri" w:eastAsia="Calibri" w:cs="Calibri"/>
+          <w:noProof w:val="0"/>
+          <w:sz w:val="22"/>
+          <w:szCs w:val="22"/>
+          <w:lang w:val="es-ES"/>
+        </w:rPr>
+        <w:t xml:space="preserve">    usuario_id int,</w:t>
+      </w:r>
+    </w:p>
+    <w:p>
+      <w:r>
+        <w:rPr>
+          <w:rFonts w:ascii="Calibri" w:hAnsi="Calibri" w:eastAsia="Calibri" w:cs="Calibri"/>
+          <w:noProof w:val="0"/>
+          <w:sz w:val="22"/>
+          <w:szCs w:val="22"/>
+          <w:lang w:val="es-ES"/>
+        </w:rPr>
+        <w:t xml:space="preserve">    hora time,</w:t>
+      </w:r>
+    </w:p>
+    <w:p>
+      <w:r>
+        <w:rPr>
+          <w:rFonts w:ascii="Calibri" w:hAnsi="Calibri" w:eastAsia="Calibri" w:cs="Calibri"/>
+          <w:noProof w:val="0"/>
+          <w:sz w:val="22"/>
+          <w:szCs w:val="22"/>
+          <w:lang w:val="es-ES"/>
+        </w:rPr>
+        <w:t xml:space="preserve">    fecha date,</w:t>
+      </w:r>
+    </w:p>
+    <w:p>
+      <w:r>
+        <w:rPr>
+          <w:rFonts w:ascii="Calibri" w:hAnsi="Calibri" w:eastAsia="Calibri" w:cs="Calibri"/>
+          <w:noProof w:val="0"/>
+          <w:sz w:val="22"/>
+          <w:szCs w:val="22"/>
+          <w:lang w:val="es-ES"/>
+        </w:rPr>
+        <w:t xml:space="preserve">    comentarios varchar(255),</w:t>
+      </w:r>
+    </w:p>
+    <w:p>
+      <w:r>
+        <w:rPr>
+          <w:rFonts w:ascii="Calibri" w:hAnsi="Calibri" w:eastAsia="Calibri" w:cs="Calibri"/>
+          <w:noProof w:val="0"/>
+          <w:sz w:val="22"/>
+          <w:szCs w:val="22"/>
+          <w:lang w:val="es-ES"/>
+        </w:rPr>
+        <w:t xml:space="preserve">    primary key (idreserva),</w:t>
+      </w:r>
+    </w:p>
+    <w:p>
+      <w:r>
+        <w:rPr>
+          <w:rFonts w:ascii="Calibri" w:hAnsi="Calibri" w:eastAsia="Calibri" w:cs="Calibri"/>
+          <w:noProof w:val="0"/>
+          <w:sz w:val="22"/>
+          <w:szCs w:val="22"/>
+          <w:lang w:val="es-ES"/>
+        </w:rPr>
+        <w:t xml:space="preserve">    FOREIGN KEY (sala_id) REFERENCES salas(idsala),</w:t>
+      </w:r>
+    </w:p>
+    <w:p>
+      <w:r>
+        <w:rPr>
+          <w:rFonts w:ascii="Calibri" w:hAnsi="Calibri" w:eastAsia="Calibri" w:cs="Calibri"/>
+          <w:noProof w:val="0"/>
+          <w:sz w:val="22"/>
+          <w:szCs w:val="22"/>
+          <w:lang w:val="es-ES"/>
+        </w:rPr>
+        <w:t xml:space="preserve">    FOREIGN KEY (usuario_id) REFERENCES usuarios(idusuario),</w:t>
+      </w:r>
+    </w:p>
+    <w:p>
+      <w:r>
+        <w:rPr>
+          <w:rFonts w:ascii="Calibri" w:hAnsi="Calibri" w:eastAsia="Calibri" w:cs="Calibri"/>
+          <w:noProof w:val="0"/>
+          <w:sz w:val="22"/>
+          <w:szCs w:val="22"/>
+          <w:lang w:val="es-ES"/>
+        </w:rPr>
+        <w:t xml:space="preserve">    FOREIGN KEY (hora) REFERENCES horas(hora),</w:t>
+      </w:r>
+    </w:p>
+    <w:p>
+      <w:r>
+        <w:rPr>
+          <w:rFonts w:ascii="Calibri" w:hAnsi="Calibri" w:eastAsia="Calibri" w:cs="Calibri"/>
+          <w:noProof w:val="0"/>
+          <w:sz w:val="22"/>
+          <w:szCs w:val="22"/>
+          <w:lang w:val="es-ES"/>
+        </w:rPr>
+        <w:t xml:space="preserve">    FOREIGN KEY (fecha) REFERENCES fechas(fecha)</w:t>
+      </w:r>
+    </w:p>
+    <w:p>
+      <w:pPr>
+        <w:pStyle w:val="Normal"/>
+      </w:pPr>
+      <w:r>
+        <w:rPr>
+          <w:rFonts w:ascii="Calibri" w:hAnsi="Calibri" w:eastAsia="Calibri" w:cs="Calibri"/>
+          <w:noProof w:val="0"/>
+          <w:sz w:val="22"/>
+          <w:szCs w:val="22"/>
+          <w:lang w:val="es-ES"/>
+        </w:rPr>
+        <w:t>);</w:t>
+      </w:r>
+    </w:p>
+    <w:p>
+      <w:pPr>
+        <w:pStyle w:val="Heading2"/>
+        <w:rPr>
+          <w:rFonts w:ascii="Calibri" w:hAnsi="Calibri" w:eastAsia="Calibri" w:cs="Calibri"/>
+          <w:noProof w:val="0"/>
+          <w:sz w:val="22"/>
+          <w:szCs w:val="22"/>
+          <w:lang w:val="es-ES"/>
+        </w:rPr>
+      </w:pPr>
+      <w:r>
+        <w:rPr>
+          <w:noProof w:val="0"/>
+          <w:lang w:val="es-ES"/>
+        </w:rPr>
+        <w:t>3</w:t>
+      </w:r>
+      <w:r>
+        <w:rPr>
+          <w:noProof w:val="0"/>
+          <w:lang w:val="es-ES"/>
+        </w:rPr>
+        <w:t xml:space="preserve">. </w:t>
+      </w:r>
+      <w:r>
+        <w:rPr>
+          <w:noProof w:val="0"/>
+          <w:lang w:val="es-ES"/>
+        </w:rPr>
+        <w:t xml:space="preserve">2 </w:t>
+      </w:r>
+      <w:r>
+        <w:rPr>
+          <w:noProof w:val="0"/>
+          <w:lang w:val="es-ES"/>
+        </w:rPr>
+        <w:t>Script inserción de datos en tablas</w:t>
+      </w:r>
+    </w:p>
+    <w:p>
+      <w:pPr>
+        <w:pStyle w:val="Normal"/>
+        <w:rPr>
+          <w:noProof w:val="0"/>
+          <w:lang w:val="es-ES"/>
+        </w:rPr>
+      </w:pPr>
+      <w:r>
+        <w:rPr>
+          <w:rFonts w:ascii="Calibri" w:hAnsi="Calibri" w:eastAsia="Calibri" w:cs="Calibri"/>
+          <w:noProof w:val="0"/>
+          <w:sz w:val="22"/>
+          <w:szCs w:val="22"/>
+          <w:lang w:val="es-ES"/>
+        </w:rPr>
+        <w:t>-- inserción datos tabla usuario</w:t>
+      </w:r>
+    </w:p>
+    <w:p>
+      <w:r>
+        <w:rPr>
+          <w:rFonts w:ascii="Calibri" w:hAnsi="Calibri" w:eastAsia="Calibri" w:cs="Calibri"/>
+          <w:noProof w:val="0"/>
+          <w:sz w:val="22"/>
+          <w:szCs w:val="22"/>
+          <w:lang w:val="es-ES"/>
+        </w:rPr>
+        <w:t xml:space="preserve">insert </w:t>
+      </w:r>
+      <w:proofErr w:type="spellStart"/>
+      <w:r>
+        <w:rPr>
+          <w:rFonts w:ascii="Calibri" w:hAnsi="Calibri" w:eastAsia="Calibri" w:cs="Calibri"/>
+          <w:noProof w:val="0"/>
+          <w:sz w:val="22"/>
+          <w:szCs w:val="22"/>
+          <w:lang w:val="es-ES"/>
+        </w:rPr>
+        <w:t>into</w:t>
+      </w:r>
+      <w:proofErr w:type="spellEnd"/>
+      <w:r>
+        <w:rPr>
+          <w:rFonts w:ascii="Calibri" w:hAnsi="Calibri" w:eastAsia="Calibri" w:cs="Calibri"/>
+          <w:noProof w:val="0"/>
+          <w:sz w:val="22"/>
+          <w:szCs w:val="22"/>
+          <w:lang w:val="es-ES"/>
+        </w:rPr>
+        <w:t xml:space="preserve"> usuarios (</w:t>
+      </w:r>
+      <w:proofErr w:type="spellStart"/>
+      <w:r>
+        <w:rPr>
+          <w:rFonts w:ascii="Calibri" w:hAnsi="Calibri" w:eastAsia="Calibri" w:cs="Calibri"/>
+          <w:noProof w:val="0"/>
+          <w:sz w:val="22"/>
+          <w:szCs w:val="22"/>
+          <w:lang w:val="es-ES"/>
+        </w:rPr>
+        <w:t>nombre,apellidos</w:t>
+      </w:r>
+      <w:proofErr w:type="spellEnd"/>
+      <w:r>
+        <w:rPr>
+          <w:rFonts w:ascii="Calibri" w:hAnsi="Calibri" w:eastAsia="Calibri" w:cs="Calibri"/>
+          <w:noProof w:val="0"/>
+          <w:sz w:val="22"/>
+          <w:szCs w:val="22"/>
+          <w:lang w:val="es-ES"/>
+        </w:rPr>
+        <w:t xml:space="preserve">, email) </w:t>
+      </w:r>
+      <w:proofErr w:type="spellStart"/>
+      <w:r>
+        <w:rPr>
+          <w:rFonts w:ascii="Calibri" w:hAnsi="Calibri" w:eastAsia="Calibri" w:cs="Calibri"/>
+          <w:noProof w:val="0"/>
+          <w:sz w:val="22"/>
+          <w:szCs w:val="22"/>
+          <w:lang w:val="es-ES"/>
+        </w:rPr>
+        <w:t>values</w:t>
+      </w:r>
+      <w:proofErr w:type="spellEnd"/>
+      <w:r>
+        <w:rPr>
+          <w:rFonts w:ascii="Calibri" w:hAnsi="Calibri" w:eastAsia="Calibri" w:cs="Calibri"/>
+          <w:noProof w:val="0"/>
+          <w:sz w:val="22"/>
+          <w:szCs w:val="22"/>
+          <w:lang w:val="es-ES"/>
+        </w:rPr>
+        <w:t xml:space="preserve"> ('</w:t>
+      </w:r>
+      <w:proofErr w:type="spellStart"/>
+      <w:r>
+        <w:rPr>
+          <w:rFonts w:ascii="Calibri" w:hAnsi="Calibri" w:eastAsia="Calibri" w:cs="Calibri"/>
+          <w:noProof w:val="0"/>
+          <w:sz w:val="22"/>
+          <w:szCs w:val="22"/>
+          <w:lang w:val="es-ES"/>
+        </w:rPr>
+        <w:t>Jacobo','Montero</w:t>
+      </w:r>
+      <w:proofErr w:type="spellEnd"/>
+      <w:r>
+        <w:rPr>
+          <w:rFonts w:ascii="Calibri" w:hAnsi="Calibri" w:eastAsia="Calibri" w:cs="Calibri"/>
+          <w:noProof w:val="0"/>
+          <w:sz w:val="22"/>
+          <w:szCs w:val="22"/>
+          <w:lang w:val="es-ES"/>
+        </w:rPr>
+        <w:t>', '</w:t>
+      </w:r>
+      <w:hyperlink r:id="R3c89d1847f3a425f">
+        <w:r>
+          <w:rPr>
+            <w:rStyle w:val="Hyperlink"/>
+            <w:rFonts w:ascii="Calibri" w:hAnsi="Calibri" w:eastAsia="Calibri" w:cs="Calibri"/>
+            <w:noProof w:val="0"/>
+            <w:sz w:val="22"/>
+            <w:szCs w:val="22"/>
+            <w:lang w:val="es-ES"/>
+          </w:rPr>
+          <w:t>jacobo.montero@optimissa.com</w:t>
+        </w:r>
+      </w:hyperlink>
+      <w:r>
+        <w:rPr>
+          <w:rFonts w:ascii="Calibri" w:hAnsi="Calibri" w:eastAsia="Calibri" w:cs="Calibri"/>
+          <w:noProof w:val="0"/>
+          <w:sz w:val="22"/>
+          <w:szCs w:val="22"/>
+          <w:lang w:val="es-ES"/>
+        </w:rPr>
+        <w:t>');</w:t>
+      </w:r>
+    </w:p>
+    <w:p>
+      <w:r>
+        <w:rPr>
+          <w:rFonts w:ascii="Calibri" w:hAnsi="Calibri" w:eastAsia="Calibri" w:cs="Calibri"/>
+          <w:noProof w:val="0"/>
+          <w:sz w:val="22"/>
+          <w:szCs w:val="22"/>
+          <w:lang w:val="es-ES"/>
+        </w:rPr>
+        <w:t>insert into usuarios (nombre,apellidos, email) values ('Ricardo','Castro', '</w:t>
+      </w:r>
+      <w:hyperlink r:id="Rcc94448d67f74730">
+        <w:r>
+          <w:rPr>
+            <w:rStyle w:val="Hyperlink"/>
+            <w:rFonts w:ascii="Calibri" w:hAnsi="Calibri" w:eastAsia="Calibri" w:cs="Calibri"/>
+            <w:noProof w:val="0"/>
+            <w:sz w:val="22"/>
+            <w:szCs w:val="22"/>
+            <w:lang w:val="es-ES"/>
+          </w:rPr>
+          <w:t>ricardo.castro@optimissa.com</w:t>
+        </w:r>
+      </w:hyperlink>
+      <w:r>
+        <w:rPr>
+          <w:rFonts w:ascii="Calibri" w:hAnsi="Calibri" w:eastAsia="Calibri" w:cs="Calibri"/>
+          <w:noProof w:val="0"/>
+          <w:sz w:val="22"/>
+          <w:szCs w:val="22"/>
+          <w:lang w:val="es-ES"/>
+        </w:rPr>
+        <w:t>');</w:t>
+      </w:r>
+    </w:p>
+    <w:p>
+      <w:r>
+        <w:rPr>
+          <w:rFonts w:ascii="Calibri" w:hAnsi="Calibri" w:eastAsia="Calibri" w:cs="Calibri"/>
+          <w:noProof w:val="0"/>
+          <w:sz w:val="22"/>
+          <w:szCs w:val="22"/>
+          <w:lang w:val="es-ES"/>
+        </w:rPr>
+        <w:t>-- insercion datos en tabla salas</w:t>
+      </w:r>
+    </w:p>
+    <w:p>
+      <w:r>
+        <w:rPr>
+          <w:rFonts w:ascii="Calibri" w:hAnsi="Calibri" w:eastAsia="Calibri" w:cs="Calibri"/>
+          <w:noProof w:val="0"/>
+          <w:sz w:val="22"/>
+          <w:szCs w:val="22"/>
+          <w:lang w:val="es-ES"/>
+        </w:rPr>
+        <w:t>insert into salas (nombre, descripcion) values ('Amazonas','Con proyector');</w:t>
+      </w:r>
+    </w:p>
+    <w:p>
+      <w:proofErr w:type="spellStart"/>
+      <w:r>
+        <w:rPr>
+          <w:rFonts w:ascii="Calibri" w:hAnsi="Calibri" w:eastAsia="Calibri" w:cs="Calibri"/>
+          <w:noProof w:val="0"/>
+          <w:sz w:val="22"/>
+          <w:szCs w:val="22"/>
+          <w:lang w:val="es-ES"/>
+        </w:rPr>
+        <w:t>insert</w:t>
+      </w:r>
+      <w:proofErr w:type="spellEnd"/>
+      <w:r>
+        <w:rPr>
+          <w:rFonts w:ascii="Calibri" w:hAnsi="Calibri" w:eastAsia="Calibri" w:cs="Calibri"/>
+          <w:noProof w:val="0"/>
+          <w:sz w:val="22"/>
+          <w:szCs w:val="22"/>
+          <w:lang w:val="es-ES"/>
+        </w:rPr>
+        <w:t xml:space="preserve"> </w:t>
+      </w:r>
+      <w:proofErr w:type="spellStart"/>
+      <w:r>
+        <w:rPr>
+          <w:rFonts w:ascii="Calibri" w:hAnsi="Calibri" w:eastAsia="Calibri" w:cs="Calibri"/>
+          <w:noProof w:val="0"/>
+          <w:sz w:val="22"/>
+          <w:szCs w:val="22"/>
+          <w:lang w:val="es-ES"/>
+        </w:rPr>
+        <w:t>into</w:t>
+      </w:r>
+      <w:proofErr w:type="spellEnd"/>
+      <w:r>
+        <w:rPr>
+          <w:rFonts w:ascii="Calibri" w:hAnsi="Calibri" w:eastAsia="Calibri" w:cs="Calibri"/>
+          <w:noProof w:val="0"/>
+          <w:sz w:val="22"/>
+          <w:szCs w:val="22"/>
+          <w:lang w:val="es-ES"/>
+        </w:rPr>
+        <w:t xml:space="preserve"> salas (nombre, </w:t>
+      </w:r>
+      <w:proofErr w:type="spellStart"/>
+      <w:r>
+        <w:rPr>
+          <w:rFonts w:ascii="Calibri" w:hAnsi="Calibri" w:eastAsia="Calibri" w:cs="Calibri"/>
+          <w:noProof w:val="0"/>
+          <w:sz w:val="22"/>
+          <w:szCs w:val="22"/>
+          <w:lang w:val="es-ES"/>
+        </w:rPr>
+        <w:t>descripcion</w:t>
+      </w:r>
+      <w:proofErr w:type="spellEnd"/>
+      <w:r>
+        <w:rPr>
+          <w:rFonts w:ascii="Calibri" w:hAnsi="Calibri" w:eastAsia="Calibri" w:cs="Calibri"/>
+          <w:noProof w:val="0"/>
+          <w:sz w:val="22"/>
+          <w:szCs w:val="22"/>
+          <w:lang w:val="es-ES"/>
+        </w:rPr>
+        <w:t xml:space="preserve">) </w:t>
+      </w:r>
+      <w:proofErr w:type="spellStart"/>
+      <w:r>
+        <w:rPr>
+          <w:rFonts w:ascii="Calibri" w:hAnsi="Calibri" w:eastAsia="Calibri" w:cs="Calibri"/>
+          <w:noProof w:val="0"/>
+          <w:sz w:val="22"/>
+          <w:szCs w:val="22"/>
+          <w:lang w:val="es-ES"/>
+        </w:rPr>
+        <w:t>values</w:t>
+      </w:r>
+      <w:proofErr w:type="spellEnd"/>
+      <w:r>
+        <w:rPr>
+          <w:rFonts w:ascii="Calibri" w:hAnsi="Calibri" w:eastAsia="Calibri" w:cs="Calibri"/>
+          <w:noProof w:val="0"/>
+          <w:sz w:val="22"/>
+          <w:szCs w:val="22"/>
+          <w:lang w:val="es-ES"/>
+        </w:rPr>
+        <w:t xml:space="preserve"> ('</w:t>
+      </w:r>
+      <w:proofErr w:type="spellStart"/>
+      <w:r>
+        <w:rPr>
+          <w:rFonts w:ascii="Calibri" w:hAnsi="Calibri" w:eastAsia="Calibri" w:cs="Calibri"/>
+          <w:noProof w:val="0"/>
+          <w:sz w:val="22"/>
+          <w:szCs w:val="22"/>
+          <w:lang w:val="es-ES"/>
+        </w:rPr>
+        <w:t>Hampa','Video</w:t>
+      </w:r>
+      <w:proofErr w:type="spellEnd"/>
+      <w:r>
+        <w:rPr>
+          <w:rFonts w:ascii="Calibri" w:hAnsi="Calibri" w:eastAsia="Calibri" w:cs="Calibri"/>
+          <w:noProof w:val="0"/>
+          <w:sz w:val="22"/>
+          <w:szCs w:val="22"/>
+          <w:lang w:val="es-ES"/>
+        </w:rPr>
+        <w:t xml:space="preserve"> conferencia');</w:t>
+      </w:r>
+    </w:p>
+    <w:p>
+      <w:r>
+        <w:rPr>
+          <w:rFonts w:ascii="Calibri" w:hAnsi="Calibri" w:eastAsia="Calibri" w:cs="Calibri"/>
+          <w:noProof w:val="0"/>
+          <w:sz w:val="22"/>
+          <w:szCs w:val="22"/>
+          <w:lang w:val="es-ES"/>
+        </w:rPr>
+        <w:t xml:space="preserve">-- </w:t>
+      </w:r>
+      <w:proofErr w:type="spellStart"/>
+      <w:r>
+        <w:rPr>
+          <w:rFonts w:ascii="Calibri" w:hAnsi="Calibri" w:eastAsia="Calibri" w:cs="Calibri"/>
+          <w:noProof w:val="0"/>
+          <w:sz w:val="22"/>
+          <w:szCs w:val="22"/>
+          <w:lang w:val="es-ES"/>
+        </w:rPr>
+        <w:t>insercion</w:t>
+      </w:r>
+      <w:proofErr w:type="spellEnd"/>
+      <w:r>
+        <w:rPr>
+          <w:rFonts w:ascii="Calibri" w:hAnsi="Calibri" w:eastAsia="Calibri" w:cs="Calibri"/>
+          <w:noProof w:val="0"/>
+          <w:sz w:val="22"/>
+          <w:szCs w:val="22"/>
+          <w:lang w:val="es-ES"/>
+        </w:rPr>
+        <w:t xml:space="preserve"> datos en tabla horas</w:t>
+      </w:r>
+    </w:p>
+    <w:p>
+      <w:r>
+        <w:rPr>
+          <w:rFonts w:ascii="Calibri" w:hAnsi="Calibri" w:eastAsia="Calibri" w:cs="Calibri"/>
+          <w:noProof w:val="0"/>
+          <w:sz w:val="22"/>
+          <w:szCs w:val="22"/>
+          <w:lang w:val="es-ES"/>
+        </w:rPr>
+        <w:t>insert into horas values ('08:00');</w:t>
+      </w:r>
+    </w:p>
+    <w:p>
+      <w:r>
+        <w:rPr>
+          <w:rFonts w:ascii="Calibri" w:hAnsi="Calibri" w:eastAsia="Calibri" w:cs="Calibri"/>
+          <w:noProof w:val="0"/>
+          <w:sz w:val="22"/>
+          <w:szCs w:val="22"/>
+          <w:lang w:val="es-ES"/>
+        </w:rPr>
+        <w:t>insert into horas values ('09:00');</w:t>
+      </w:r>
+    </w:p>
+    <w:p>
+      <w:r>
+        <w:rPr>
+          <w:rFonts w:ascii="Calibri" w:hAnsi="Calibri" w:eastAsia="Calibri" w:cs="Calibri"/>
+          <w:noProof w:val="0"/>
+          <w:sz w:val="22"/>
+          <w:szCs w:val="22"/>
+          <w:lang w:val="es-ES"/>
+        </w:rPr>
+        <w:t>insert into horas values ('10:00');</w:t>
+      </w:r>
+    </w:p>
+    <w:p>
+      <w:r>
+        <w:rPr>
+          <w:rFonts w:ascii="Calibri" w:hAnsi="Calibri" w:eastAsia="Calibri" w:cs="Calibri"/>
+          <w:noProof w:val="0"/>
+          <w:sz w:val="22"/>
+          <w:szCs w:val="22"/>
+          <w:lang w:val="es-ES"/>
+        </w:rPr>
+        <w:t>insert into horas values ('11:00');</w:t>
+      </w:r>
+    </w:p>
+    <w:p>
+      <w:r>
+        <w:rPr>
+          <w:rFonts w:ascii="Calibri" w:hAnsi="Calibri" w:eastAsia="Calibri" w:cs="Calibri"/>
+          <w:noProof w:val="0"/>
+          <w:sz w:val="22"/>
+          <w:szCs w:val="22"/>
+          <w:lang w:val="es-ES"/>
+        </w:rPr>
+        <w:t>insert into horas values ('12:00');</w:t>
+      </w:r>
+    </w:p>
+    <w:p>
+      <w:r>
+        <w:rPr>
+          <w:rFonts w:ascii="Calibri" w:hAnsi="Calibri" w:eastAsia="Calibri" w:cs="Calibri"/>
+          <w:noProof w:val="0"/>
+          <w:sz w:val="22"/>
+          <w:szCs w:val="22"/>
+          <w:lang w:val="es-ES"/>
+        </w:rPr>
+        <w:t>insert into horas values ('13:00');</w:t>
+      </w:r>
+    </w:p>
+    <w:p>
+      <w:r>
+        <w:rPr>
+          <w:rFonts w:ascii="Calibri" w:hAnsi="Calibri" w:eastAsia="Calibri" w:cs="Calibri"/>
+          <w:noProof w:val="0"/>
+          <w:sz w:val="22"/>
+          <w:szCs w:val="22"/>
+          <w:lang w:val="es-ES"/>
+        </w:rPr>
+        <w:t>insert into horas values ('14:00');</w:t>
+      </w:r>
+    </w:p>
+    <w:p>
+      <w:r>
+        <w:rPr>
+          <w:rFonts w:ascii="Calibri" w:hAnsi="Calibri" w:eastAsia="Calibri" w:cs="Calibri"/>
+          <w:noProof w:val="0"/>
+          <w:sz w:val="22"/>
+          <w:szCs w:val="22"/>
+          <w:lang w:val="es-ES"/>
+        </w:rPr>
+        <w:t>insert into horas values ('16:00');</w:t>
+      </w:r>
+    </w:p>
+    <w:p>
+      <w:r>
+        <w:rPr>
+          <w:rFonts w:ascii="Calibri" w:hAnsi="Calibri" w:eastAsia="Calibri" w:cs="Calibri"/>
+          <w:noProof w:val="0"/>
+          <w:sz w:val="22"/>
+          <w:szCs w:val="22"/>
+          <w:lang w:val="es-ES"/>
+        </w:rPr>
+        <w:t>insert into horas values ('17:00');</w:t>
+      </w:r>
+    </w:p>
+    <w:p>
+      <w:proofErr w:type="spellStart"/>
+      <w:r>
+        <w:rPr>
+          <w:rFonts w:ascii="Calibri" w:hAnsi="Calibri" w:eastAsia="Calibri" w:cs="Calibri"/>
+          <w:noProof w:val="0"/>
+          <w:sz w:val="22"/>
+          <w:szCs w:val="22"/>
+          <w:lang w:val="es-ES"/>
+        </w:rPr>
+        <w:t>insert</w:t>
+      </w:r>
+      <w:proofErr w:type="spellEnd"/>
+      <w:r>
+        <w:rPr>
+          <w:rFonts w:ascii="Calibri" w:hAnsi="Calibri" w:eastAsia="Calibri" w:cs="Calibri"/>
+          <w:noProof w:val="0"/>
+          <w:sz w:val="22"/>
+          <w:szCs w:val="22"/>
+          <w:lang w:val="es-ES"/>
+        </w:rPr>
+        <w:t xml:space="preserve"> </w:t>
+      </w:r>
+      <w:proofErr w:type="spellStart"/>
+      <w:r>
+        <w:rPr>
+          <w:rFonts w:ascii="Calibri" w:hAnsi="Calibri" w:eastAsia="Calibri" w:cs="Calibri"/>
+          <w:noProof w:val="0"/>
+          <w:sz w:val="22"/>
+          <w:szCs w:val="22"/>
+          <w:lang w:val="es-ES"/>
+        </w:rPr>
+        <w:t>into</w:t>
+      </w:r>
+      <w:proofErr w:type="spellEnd"/>
+      <w:r>
+        <w:rPr>
+          <w:rFonts w:ascii="Calibri" w:hAnsi="Calibri" w:eastAsia="Calibri" w:cs="Calibri"/>
+          <w:noProof w:val="0"/>
+          <w:sz w:val="22"/>
+          <w:szCs w:val="22"/>
+          <w:lang w:val="es-ES"/>
+        </w:rPr>
+        <w:t xml:space="preserve"> horas </w:t>
+      </w:r>
+      <w:proofErr w:type="spellStart"/>
+      <w:r>
+        <w:rPr>
+          <w:rFonts w:ascii="Calibri" w:hAnsi="Calibri" w:eastAsia="Calibri" w:cs="Calibri"/>
+          <w:noProof w:val="0"/>
+          <w:sz w:val="22"/>
+          <w:szCs w:val="22"/>
+          <w:lang w:val="es-ES"/>
+        </w:rPr>
+        <w:t>values</w:t>
+      </w:r>
+      <w:proofErr w:type="spellEnd"/>
+      <w:r>
+        <w:rPr>
+          <w:rFonts w:ascii="Calibri" w:hAnsi="Calibri" w:eastAsia="Calibri" w:cs="Calibri"/>
+          <w:noProof w:val="0"/>
+          <w:sz w:val="22"/>
+          <w:szCs w:val="22"/>
+          <w:lang w:val="es-ES"/>
+        </w:rPr>
+        <w:t xml:space="preserve"> ('18:00');</w:t>
+      </w:r>
+    </w:p>
+    <w:p>
+      <w:r>
+        <w:rPr>
+          <w:rFonts w:ascii="Calibri" w:hAnsi="Calibri" w:eastAsia="Calibri" w:cs="Calibri"/>
+          <w:noProof w:val="0"/>
+          <w:sz w:val="22"/>
+          <w:szCs w:val="22"/>
+          <w:lang w:val="es-ES"/>
+        </w:rPr>
+        <w:t xml:space="preserve">-- </w:t>
+      </w:r>
+      <w:proofErr w:type="spellStart"/>
+      <w:r>
+        <w:rPr>
+          <w:rFonts w:ascii="Calibri" w:hAnsi="Calibri" w:eastAsia="Calibri" w:cs="Calibri"/>
+          <w:noProof w:val="0"/>
+          <w:sz w:val="22"/>
+          <w:szCs w:val="22"/>
+          <w:lang w:val="es-ES"/>
+        </w:rPr>
+        <w:t>insercion</w:t>
+      </w:r>
+      <w:proofErr w:type="spellEnd"/>
+      <w:r>
+        <w:rPr>
+          <w:rFonts w:ascii="Calibri" w:hAnsi="Calibri" w:eastAsia="Calibri" w:cs="Calibri"/>
+          <w:noProof w:val="0"/>
+          <w:sz w:val="22"/>
+          <w:szCs w:val="22"/>
+          <w:lang w:val="es-ES"/>
+        </w:rPr>
+        <w:t xml:space="preserve"> datos en tabla fechas</w:t>
+      </w:r>
+    </w:p>
+    <w:p>
+      <w:r>
+        <w:rPr>
+          <w:rFonts w:ascii="Calibri" w:hAnsi="Calibri" w:eastAsia="Calibri" w:cs="Calibri"/>
+          <w:noProof w:val="0"/>
+          <w:sz w:val="22"/>
+          <w:szCs w:val="22"/>
+          <w:lang w:val="es-ES"/>
+        </w:rPr>
+        <w:t xml:space="preserve">INSERT INTO fechas </w:t>
+      </w:r>
+      <w:proofErr w:type="gramStart"/>
+      <w:r>
+        <w:rPr>
+          <w:rFonts w:ascii="Calibri" w:hAnsi="Calibri" w:eastAsia="Calibri" w:cs="Calibri"/>
+          <w:noProof w:val="0"/>
+          <w:sz w:val="22"/>
+          <w:szCs w:val="22"/>
+          <w:lang w:val="es-ES"/>
+        </w:rPr>
+        <w:t>VALUES(</w:t>
+      </w:r>
+      <w:proofErr w:type="gramEnd"/>
+      <w:r>
+        <w:rPr>
+          <w:rFonts w:ascii="Calibri" w:hAnsi="Calibri" w:eastAsia="Calibri" w:cs="Calibri"/>
+          <w:noProof w:val="0"/>
+          <w:sz w:val="22"/>
+          <w:szCs w:val="22"/>
+          <w:lang w:val="es-ES"/>
+        </w:rPr>
+        <w:t>STR_TO_DATE('01/03/2020', '%d/%m/%Y'));</w:t>
+      </w:r>
+    </w:p>
+    <w:p>
+      <w:r>
+        <w:rPr>
+          <w:rFonts w:ascii="Calibri" w:hAnsi="Calibri" w:eastAsia="Calibri" w:cs="Calibri"/>
+          <w:noProof w:val="0"/>
+          <w:sz w:val="22"/>
+          <w:szCs w:val="22"/>
+          <w:lang w:val="es-ES"/>
+        </w:rPr>
+        <w:t>INSERT INTO fechas VALUES(STR_TO_DATE('02/03/2020', '%d/%m/%Y'));</w:t>
+      </w:r>
+    </w:p>
+    <w:p>
+      <w:r>
+        <w:rPr>
+          <w:rFonts w:ascii="Calibri" w:hAnsi="Calibri" w:eastAsia="Calibri" w:cs="Calibri"/>
+          <w:noProof w:val="0"/>
+          <w:sz w:val="22"/>
+          <w:szCs w:val="22"/>
+          <w:lang w:val="es-ES"/>
+        </w:rPr>
+        <w:t>INSERT INTO fechas VALUES(STR_TO_DATE('04/03/2020', '%d/%m/%Y'));</w:t>
+      </w:r>
+    </w:p>
+    <w:p>
+      <w:r>
+        <w:rPr>
+          <w:rFonts w:ascii="Calibri" w:hAnsi="Calibri" w:eastAsia="Calibri" w:cs="Calibri"/>
+          <w:noProof w:val="0"/>
+          <w:sz w:val="22"/>
+          <w:szCs w:val="22"/>
+          <w:lang w:val="es-ES"/>
+        </w:rPr>
+        <w:t>INSERT INTO fechas VALUES(STR_TO_DATE('05/03/2020', '%d/%m/%Y'));</w:t>
+      </w:r>
+    </w:p>
+    <w:p>
+      <w:r>
+        <w:rPr>
+          <w:rFonts w:ascii="Calibri" w:hAnsi="Calibri" w:eastAsia="Calibri" w:cs="Calibri"/>
+          <w:noProof w:val="0"/>
+          <w:sz w:val="22"/>
+          <w:szCs w:val="22"/>
+          <w:lang w:val="es-ES"/>
+        </w:rPr>
+        <w:t>INSERT INTO fechas VALUES(STR_TO_DATE('06/03/2020', '%d/%m/%Y'));</w:t>
+      </w:r>
+    </w:p>
+    <w:p>
+      <w:r>
+        <w:rPr>
+          <w:rFonts w:ascii="Calibri" w:hAnsi="Calibri" w:eastAsia="Calibri" w:cs="Calibri"/>
+          <w:noProof w:val="0"/>
+          <w:sz w:val="22"/>
+          <w:szCs w:val="22"/>
+          <w:lang w:val="es-ES"/>
+        </w:rPr>
+        <w:t>INSERT INTO fechas VALUES(STR_TO_DATE('08/03/2020', '%d/%m/%Y'));</w:t>
+      </w:r>
+    </w:p>
+    <w:p>
+      <w:r>
+        <w:rPr>
+          <w:rFonts w:ascii="Calibri" w:hAnsi="Calibri" w:eastAsia="Calibri" w:cs="Calibri"/>
+          <w:noProof w:val="0"/>
+          <w:sz w:val="22"/>
+          <w:szCs w:val="22"/>
+          <w:lang w:val="es-ES"/>
+        </w:rPr>
+        <w:t>INSERT INTO fechas VALUES(STR_TO_DATE('09/03/2020', '%d/%m/%Y'));</w:t>
+      </w:r>
+    </w:p>
+    <w:p>
+      <w:r>
+        <w:rPr>
+          <w:rFonts w:ascii="Calibri" w:hAnsi="Calibri" w:eastAsia="Calibri" w:cs="Calibri"/>
+          <w:noProof w:val="0"/>
+          <w:sz w:val="22"/>
+          <w:szCs w:val="22"/>
+          <w:lang w:val="es-ES"/>
+        </w:rPr>
+        <w:t>INSERT INTO fechas VALUES(STR_TO_DATE('10/03/2020', '%d/%m/%Y'));</w:t>
+      </w:r>
+    </w:p>
+    <w:p>
+      <w:r>
+        <w:rPr>
+          <w:rFonts w:ascii="Calibri" w:hAnsi="Calibri" w:eastAsia="Calibri" w:cs="Calibri"/>
+          <w:noProof w:val="0"/>
+          <w:sz w:val="22"/>
+          <w:szCs w:val="22"/>
+          <w:lang w:val="es-ES"/>
+        </w:rPr>
+        <w:t>INSERT INTO fechas VALUES(STR_TO_DATE('11/03/2020', '%d/%m/%Y'));</w:t>
+      </w:r>
+    </w:p>
+    <w:p>
+      <w:r>
+        <w:rPr>
+          <w:rFonts w:ascii="Calibri" w:hAnsi="Calibri" w:eastAsia="Calibri" w:cs="Calibri"/>
+          <w:noProof w:val="0"/>
+          <w:sz w:val="22"/>
+          <w:szCs w:val="22"/>
+          <w:lang w:val="es-ES"/>
+        </w:rPr>
+        <w:t>INSERT INTO fechas VALUES(STR_TO_DATE('12/03/2020', '%d/%m/%Y'));</w:t>
+      </w:r>
+    </w:p>
+    <w:p>
+      <w:r>
+        <w:rPr>
+          <w:rFonts w:ascii="Calibri" w:hAnsi="Calibri" w:eastAsia="Calibri" w:cs="Calibri"/>
+          <w:noProof w:val="0"/>
+          <w:sz w:val="22"/>
+          <w:szCs w:val="22"/>
+          <w:lang w:val="es-ES"/>
+        </w:rPr>
+        <w:t>INSERT INTO fechas VALUES(STR_TO_DATE('13/03/2020', '%d/%m/%Y'));</w:t>
+      </w:r>
+    </w:p>
+    <w:p>
+      <w:r>
+        <w:rPr>
+          <w:rFonts w:ascii="Calibri" w:hAnsi="Calibri" w:eastAsia="Calibri" w:cs="Calibri"/>
+          <w:noProof w:val="0"/>
+          <w:sz w:val="22"/>
+          <w:szCs w:val="22"/>
+          <w:lang w:val="es-ES"/>
+        </w:rPr>
+        <w:t>INSERT INTO fechas VALUES(STR_TO_DATE('14/03/2020', '%d/%m/%Y'));</w:t>
+      </w:r>
+    </w:p>
+    <w:p>
+      <w:r>
+        <w:rPr>
+          <w:rFonts w:ascii="Calibri" w:hAnsi="Calibri" w:eastAsia="Calibri" w:cs="Calibri"/>
+          <w:noProof w:val="0"/>
+          <w:sz w:val="22"/>
+          <w:szCs w:val="22"/>
+          <w:lang w:val="es-ES"/>
+        </w:rPr>
+        <w:t>INSERT INTO fechas VALUES(STR_TO_DATE('15/03/2020', '%d/%m/%Y'));</w:t>
+      </w:r>
+    </w:p>
+    <w:p>
+      <w:r>
+        <w:rPr>
+          <w:rFonts w:ascii="Calibri" w:hAnsi="Calibri" w:eastAsia="Calibri" w:cs="Calibri"/>
+          <w:noProof w:val="0"/>
+          <w:sz w:val="22"/>
+          <w:szCs w:val="22"/>
+          <w:lang w:val="es-ES"/>
+        </w:rPr>
+        <w:t>INSERT INTO fechas VALUES(STR_TO_DATE('16/03/2020', '%d/%m/%Y'));</w:t>
+      </w:r>
+    </w:p>
+    <w:p>
+      <w:r>
+        <w:rPr>
+          <w:rFonts w:ascii="Calibri" w:hAnsi="Calibri" w:eastAsia="Calibri" w:cs="Calibri"/>
+          <w:noProof w:val="0"/>
+          <w:sz w:val="22"/>
+          <w:szCs w:val="22"/>
+          <w:lang w:val="es-ES"/>
+        </w:rPr>
+        <w:t>INSERT INTO fechas VALUES(STR_TO_DATE('17/03/2020', '%d/%m/%Y'));</w:t>
+      </w:r>
+    </w:p>
+    <w:p>
+      <w:r>
+        <w:rPr>
+          <w:rFonts w:ascii="Calibri" w:hAnsi="Calibri" w:eastAsia="Calibri" w:cs="Calibri"/>
+          <w:noProof w:val="0"/>
+          <w:sz w:val="22"/>
+          <w:szCs w:val="22"/>
+          <w:lang w:val="es-ES"/>
+        </w:rPr>
+        <w:t>INSERT INTO fechas VALUES(STR_TO_DATE('18/03/2020', '%d/%m/%Y'));</w:t>
+      </w:r>
+    </w:p>
+    <w:p>
+      <w:r>
+        <w:rPr>
+          <w:rFonts w:ascii="Calibri" w:hAnsi="Calibri" w:eastAsia="Calibri" w:cs="Calibri"/>
+          <w:noProof w:val="0"/>
+          <w:sz w:val="22"/>
+          <w:szCs w:val="22"/>
+          <w:lang w:val="es-ES"/>
+        </w:rPr>
+        <w:t>INSERT INTO fechas VALUES(STR_TO_DATE('19/03/2020', '%d/%m/%Y'));</w:t>
+      </w:r>
+    </w:p>
+    <w:p>
+      <w:r>
+        <w:rPr>
+          <w:rFonts w:ascii="Calibri" w:hAnsi="Calibri" w:eastAsia="Calibri" w:cs="Calibri"/>
+          <w:noProof w:val="0"/>
+          <w:sz w:val="22"/>
+          <w:szCs w:val="22"/>
+          <w:lang w:val="es-ES"/>
+        </w:rPr>
+        <w:t>INSERT INTO fechas VALUES(STR_TO_DATE('20/03/2020', '%d/%m/%Y'));</w:t>
+      </w:r>
+    </w:p>
+    <w:p>
+      <w:r>
+        <w:rPr>
+          <w:rFonts w:ascii="Calibri" w:hAnsi="Calibri" w:eastAsia="Calibri" w:cs="Calibri"/>
+          <w:noProof w:val="0"/>
+          <w:sz w:val="22"/>
+          <w:szCs w:val="22"/>
+          <w:lang w:val="es-ES"/>
+        </w:rPr>
+        <w:t>INSERT INTO fechas VALUES(STR_TO_DATE('21/03/2020', '%d/%m/%Y'));</w:t>
+      </w:r>
+    </w:p>
+    <w:p>
+      <w:r>
+        <w:rPr>
+          <w:rFonts w:ascii="Calibri" w:hAnsi="Calibri" w:eastAsia="Calibri" w:cs="Calibri"/>
+          <w:noProof w:val="0"/>
+          <w:sz w:val="22"/>
+          <w:szCs w:val="22"/>
+          <w:lang w:val="es-ES"/>
+        </w:rPr>
+        <w:t>INSERT INTO fechas VALUES(STR_TO_DATE('22/03/2020', '%d/%m/%Y'));</w:t>
+      </w:r>
+    </w:p>
+    <w:p>
+      <w:r>
+        <w:rPr>
+          <w:rFonts w:ascii="Calibri" w:hAnsi="Calibri" w:eastAsia="Calibri" w:cs="Calibri"/>
+          <w:noProof w:val="0"/>
+          <w:sz w:val="22"/>
+          <w:szCs w:val="22"/>
+          <w:lang w:val="es-ES"/>
+        </w:rPr>
+        <w:t>INSERT INTO fechas VALUES(STR_TO_DATE('23/03/2020', '%d/%m/%Y'));</w:t>
+      </w:r>
+    </w:p>
+    <w:p>
+      <w:r>
+        <w:rPr>
+          <w:rFonts w:ascii="Calibri" w:hAnsi="Calibri" w:eastAsia="Calibri" w:cs="Calibri"/>
+          <w:noProof w:val="0"/>
+          <w:sz w:val="22"/>
+          <w:szCs w:val="22"/>
+          <w:lang w:val="es-ES"/>
+        </w:rPr>
+        <w:t>INSERT INTO fechas VALUES(STR_TO_DATE('24/03/2020', '%d/%m/%Y'));</w:t>
+      </w:r>
+    </w:p>
+    <w:p>
+      <w:r>
+        <w:rPr>
+          <w:rFonts w:ascii="Calibri" w:hAnsi="Calibri" w:eastAsia="Calibri" w:cs="Calibri"/>
+          <w:noProof w:val="0"/>
+          <w:sz w:val="22"/>
+          <w:szCs w:val="22"/>
+          <w:lang w:val="es-ES"/>
+        </w:rPr>
+        <w:t>INSERT INTO fechas VALUES(STR_TO_DATE('25/03/2020', '%d/%m/%Y'));</w:t>
+      </w:r>
+    </w:p>
+    <w:p>
+      <w:r>
+        <w:rPr>
+          <w:rFonts w:ascii="Calibri" w:hAnsi="Calibri" w:eastAsia="Calibri" w:cs="Calibri"/>
+          <w:noProof w:val="0"/>
+          <w:sz w:val="22"/>
+          <w:szCs w:val="22"/>
+          <w:lang w:val="es-ES"/>
+        </w:rPr>
+        <w:t>INSERT INTO fechas VALUES(STR_TO_DATE('26/03/2020', '%d/%m/%Y'));</w:t>
+      </w:r>
+    </w:p>
+    <w:p>
+      <w:r>
+        <w:rPr>
+          <w:rFonts w:ascii="Calibri" w:hAnsi="Calibri" w:eastAsia="Calibri" w:cs="Calibri"/>
+          <w:noProof w:val="0"/>
+          <w:sz w:val="22"/>
+          <w:szCs w:val="22"/>
+          <w:lang w:val="es-ES"/>
+        </w:rPr>
+        <w:t>INSERT INTO fechas VALUES(STR_TO_DATE('27/03/2020', '%d/%m/%Y'));</w:t>
+      </w:r>
+    </w:p>
+    <w:p>
+      <w:r>
+        <w:rPr>
+          <w:rFonts w:ascii="Calibri" w:hAnsi="Calibri" w:eastAsia="Calibri" w:cs="Calibri"/>
+          <w:noProof w:val="0"/>
+          <w:sz w:val="22"/>
+          <w:szCs w:val="22"/>
+          <w:lang w:val="es-ES"/>
+        </w:rPr>
+        <w:t>INSERT INTO fechas VALUES(STR_TO_DATE('28/03/2020', '%d/%m/%Y'));</w:t>
+      </w:r>
+    </w:p>
+    <w:p>
+      <w:r>
+        <w:rPr>
+          <w:rFonts w:ascii="Calibri" w:hAnsi="Calibri" w:eastAsia="Calibri" w:cs="Calibri"/>
+          <w:noProof w:val="0"/>
+          <w:sz w:val="22"/>
+          <w:szCs w:val="22"/>
+          <w:lang w:val="es-ES"/>
+        </w:rPr>
+        <w:t>INSERT INTO fechas VALUES(STR_TO_DATE('29/03/2020', '%d/%m/%Y'));</w:t>
+      </w:r>
+    </w:p>
+    <w:p>
+      <w:r>
+        <w:rPr>
+          <w:rFonts w:ascii="Calibri" w:hAnsi="Calibri" w:eastAsia="Calibri" w:cs="Calibri"/>
+          <w:noProof w:val="0"/>
+          <w:sz w:val="22"/>
+          <w:szCs w:val="22"/>
+          <w:lang w:val="es-ES"/>
+        </w:rPr>
+        <w:t>INSERT INTO fechas VALUES(STR_TO_DATE('30/03/2020', '%d/%m/%Y'));</w:t>
+      </w:r>
+    </w:p>
+    <w:p>
+      <w:r>
+        <w:rPr>
+          <w:rFonts w:ascii="Calibri" w:hAnsi="Calibri" w:eastAsia="Calibri" w:cs="Calibri"/>
+          <w:noProof w:val="0"/>
+          <w:sz w:val="22"/>
+          <w:szCs w:val="22"/>
+          <w:lang w:val="es-ES"/>
+        </w:rPr>
+        <w:t>INSERT INTO fechas VALUES(STR_TO_DATE('31/03/2020', '%d/%m/%Y'));</w:t>
+      </w:r>
+    </w:p>
+    <w:p>
+      <w:pPr>
+        <w:pStyle w:val="Normal"/>
+      </w:pPr>
+      <w:r>
+        <w:rPr>
+          <w:rFonts w:ascii="Calibri" w:hAnsi="Calibri" w:eastAsia="Calibri" w:cs="Calibri"/>
+          <w:noProof w:val="0"/>
+          <w:sz w:val="22"/>
+          <w:szCs w:val="22"/>
+          <w:lang w:val="es-ES"/>
+        </w:rPr>
+        <w:t>commit;</w:t>
+      </w:r>
+    </w:p>
+    <w:p>
+      <w:pPr>
+        <w:pStyle w:val="Normal"/>
+        <w:rPr>
+          <w:rFonts w:ascii="Calibri" w:hAnsi="Calibri" w:eastAsia="Calibri" w:cs="Calibri"/>
+          <w:noProof w:val="0"/>
+          <w:sz w:val="22"/>
+          <w:szCs w:val="22"/>
+          <w:lang w:val="es-ES"/>
+        </w:rPr>
+      </w:pPr>
+    </w:p>
+    <w:p>
+      <w:pPr>
+        <w:pStyle w:val="Normal"/>
+        <w:rPr>
+          <w:noProof w:val="0"/>
+          <w:lang w:val="es-ES"/>
+        </w:rPr>
+      </w:pPr>
+    </w:p>
+    <w:p>
+      <w:pPr>
+        <w:pStyle w:val="Normal"/>
+      </w:pPr>
+      <w:r>
+        <w:rPr/>
+        <w:t xml:space="preserve">    </w:t>
+      </w:r>
+    </w:p>
+    <w:p>
+      <w:pPr>
+        <w:pStyle w:val="Normal"/>
       </w:pPr>
     </w:p>
     <w:p>
@@ -1008,18 +2810,6 @@
             <w:ind w:left="-115"/>
             <w:jc w:val="left"/>
           </w:pPr>
-          <w:r>
-            <w:fldChar w:fldCharType="begin"/>
-          </w:r>
-          <w:r>
-            <w:instrText xml:space="preserve">PAGE</w:instrText>
-          </w:r>
-          <w:r>
-            <w:fldChar w:fldCharType="separate"/>
-          </w:r>
-          <w:r>
-            <w:fldChar w:fldCharType="end"/>
-          </w:r>
         </w:p>
       </w:tc>
       <w:tc>
@@ -1132,34 +2922,6 @@
       <w:pStyle w:val="Header"/>
       <w:jc w:val="left"/>
     </w:pPr>
-    <w:r>
-      <w:fldChar w:fldCharType="begin"/>
-    </w:r>
-    <w:r>
-      <w:instrText xml:space="preserve">PAGE</w:instrText>
-    </w:r>
-    <w:r>
-      <w:fldChar w:fldCharType="separate"/>
-    </w:r>
-    <w:r>
-      <w:fldChar w:fldCharType="end"/>
-    </w:r>
-    <w:r>
-      <w:rPr/>
-      <w:t xml:space="preserve"> de </w:t>
-    </w:r>
-    <w:r>
-      <w:fldChar w:fldCharType="begin"/>
-    </w:r>
-    <w:r>
-      <w:instrText xml:space="preserve">NUMPAGES</w:instrText>
-    </w:r>
-    <w:r>
-      <w:fldChar w:fldCharType="separate"/>
-    </w:r>
-    <w:r>
-      <w:fldChar w:fldCharType="end"/>
-    </w:r>
   </w:p>
   <w:p/>
   <w:tbl>
@@ -1188,18 +2950,6 @@
             <w:ind w:left="-115"/>
             <w:jc w:val="left"/>
           </w:pPr>
-          <w:r>
-            <w:fldChar w:fldCharType="begin"/>
-          </w:r>
-          <w:r>
-            <w:instrText xml:space="preserve">PAGE</w:instrText>
-          </w:r>
-          <w:r>
-            <w:fldChar w:fldCharType="separate"/>
-          </w:r>
-          <w:r>
-            <w:fldChar w:fldCharType="end"/>
-          </w:r>
         </w:p>
       </w:tc>
       <w:tc>
@@ -1985,6 +3735,16 @@
       <w:szCs w:val="26"/>
     </w:rPr>
   </w:style>
+  <w:style xmlns:w14="http://schemas.microsoft.com/office/word/2010/wordml" xmlns:mc="http://schemas.openxmlformats.org/markup-compatibility/2006" xmlns:w="http://schemas.openxmlformats.org/wordprocessingml/2006/main" w:type="character" w:styleId="Hyperlink" mc:Ignorable="w14">
+    <w:name xmlns:w="http://schemas.openxmlformats.org/wordprocessingml/2006/main" w:val="Hyperlink"/>
+    <w:basedOn xmlns:w="http://schemas.openxmlformats.org/wordprocessingml/2006/main" w:val="DefaultParagraphFont"/>
+    <w:uiPriority xmlns:w="http://schemas.openxmlformats.org/wordprocessingml/2006/main" w:val="99"/>
+    <w:unhideWhenUsed xmlns:w="http://schemas.openxmlformats.org/wordprocessingml/2006/main"/>
+    <w:rPr xmlns:w="http://schemas.openxmlformats.org/wordprocessingml/2006/main">
+      <w:color w:val="0563C1" w:themeColor="hyperlink"/>
+      <w:u w:val="single"/>
+    </w:rPr>
+  </w:style>
 </w:styles>
 </file>
 

</xml_diff>